<commit_message>
ERD and report of all tables and triggers
</commit_message>
<xml_diff>
--- a/Report.docx
+++ b/Report.docx
@@ -237,12 +237,76 @@
       </w:pPr>
       <w:r>
         <w:rPr>
+          <w:noProof/>
+        </w:rPr>
+        <w:drawing>
+          <wp:inline distT="0" distB="0" distL="0" distR="0" wp14:anchorId="2ADF2124" wp14:editId="6FCD5D92">
+            <wp:extent cx="6152515" cy="3056890"/>
+            <wp:effectExtent l="0" t="0" r="635" b="0"/>
+            <wp:docPr id="1" name="Рисунок 1"/>
+            <wp:cNvGraphicFramePr>
+              <a:graphicFrameLocks xmlns:a="http://schemas.openxmlformats.org/drawingml/2006/main" noChangeAspect="1"/>
+            </wp:cNvGraphicFramePr>
+            <a:graphic xmlns:a="http://schemas.openxmlformats.org/drawingml/2006/main">
+              <a:graphicData uri="http://schemas.openxmlformats.org/drawingml/2006/picture">
+                <pic:pic xmlns:pic="http://schemas.openxmlformats.org/drawingml/2006/picture">
+                  <pic:nvPicPr>
+                    <pic:cNvPr id="0" name="Picture 1"/>
+                    <pic:cNvPicPr>
+                      <a:picLocks noChangeAspect="1" noChangeArrowheads="1"/>
+                    </pic:cNvPicPr>
+                  </pic:nvPicPr>
+                  <pic:blipFill>
+                    <a:blip r:embed="rId5" cstate="print">
+                      <a:extLst>
+                        <a:ext uri="{28A0092B-C50C-407E-A947-70E740481C1C}">
+                          <a14:useLocalDpi xmlns:a14="http://schemas.microsoft.com/office/drawing/2010/main" val="0"/>
+                        </a:ext>
+                      </a:extLst>
+                    </a:blip>
+                    <a:srcRect/>
+                    <a:stretch>
+                      <a:fillRect/>
+                    </a:stretch>
+                  </pic:blipFill>
+                  <pic:spPr bwMode="auto">
+                    <a:xfrm>
+                      <a:off x="0" y="0"/>
+                      <a:ext cx="6152515" cy="3056890"/>
+                    </a:xfrm>
+                    <a:prstGeom prst="rect">
+                      <a:avLst/>
+                    </a:prstGeom>
+                    <a:noFill/>
+                    <a:ln>
+                      <a:noFill/>
+                    </a:ln>
+                  </pic:spPr>
+                </pic:pic>
+              </a:graphicData>
+            </a:graphic>
+          </wp:inline>
+        </w:drawing>
+      </w:r>
+    </w:p>
+    <w:p>
+      <w:pPr>
+        <w:rPr>
           <w:rFonts w:ascii="Arial" w:hAnsi="Arial" w:cs="Arial"/>
           <w:b/>
           <w:bCs/>
           <w:sz w:val="32"/>
           <w:szCs w:val="32"/>
         </w:rPr>
+      </w:pPr>
+      <w:r>
+        <w:rPr>
+          <w:rFonts w:ascii="Arial" w:hAnsi="Arial" w:cs="Arial"/>
+          <w:b/>
+          <w:bCs/>
+          <w:sz w:val="32"/>
+          <w:szCs w:val="32"/>
+        </w:rPr>
         <w:t>First table Cars:</w:t>
       </w:r>
     </w:p>
@@ -477,6 +541,7 @@
           <w:sz w:val="32"/>
           <w:szCs w:val="32"/>
         </w:rPr>
+        <w:lastRenderedPageBreak/>
         <w:t xml:space="preserve">2-norm: There is only one </w:t>
       </w:r>
       <w:r>
@@ -653,15 +718,7 @@
           <w:sz w:val="32"/>
           <w:szCs w:val="32"/>
         </w:rPr>
-        <w:t xml:space="preserve">, add 1 to this </w:t>
-      </w:r>
-      <w:r>
-        <w:rPr>
-          <w:sz w:val="32"/>
-          <w:szCs w:val="32"/>
-        </w:rPr>
-        <w:lastRenderedPageBreak/>
-        <w:t xml:space="preserve">number and give it to </w:t>
+        <w:t xml:space="preserve">, add 1 to this number and give it to </w:t>
       </w:r>
       <w:proofErr w:type="spellStart"/>
       <w:r>
@@ -898,21 +955,7 @@
           <w:sz w:val="32"/>
           <w:szCs w:val="32"/>
         </w:rPr>
-        <w:t xml:space="preserve"> - </w:t>
-      </w:r>
-      <w:r>
-        <w:rPr>
-          <w:sz w:val="32"/>
-          <w:szCs w:val="32"/>
-        </w:rPr>
-        <w:t>primary key of this table</w:t>
-      </w:r>
-      <w:r>
-        <w:rPr>
-          <w:sz w:val="32"/>
-          <w:szCs w:val="32"/>
-        </w:rPr>
-        <w:t>.</w:t>
+        <w:t xml:space="preserve"> - primary key of this table.</w:t>
       </w:r>
     </w:p>
     <w:p>
@@ -980,6 +1023,7 @@
           <w:sz w:val="32"/>
           <w:szCs w:val="32"/>
         </w:rPr>
+        <w:lastRenderedPageBreak/>
         <w:t xml:space="preserve">3-norm: All non-key columns of this table depend on </w:t>
       </w:r>
       <w:proofErr w:type="spellStart"/>
@@ -988,14 +1032,7 @@
           <w:sz w:val="32"/>
           <w:szCs w:val="32"/>
         </w:rPr>
-        <w:t>Cust</w:t>
-      </w:r>
-      <w:r>
-        <w:rPr>
-          <w:sz w:val="32"/>
-          <w:szCs w:val="32"/>
-        </w:rPr>
-        <w:t>_id</w:t>
+        <w:t>Cust_id</w:t>
       </w:r>
       <w:proofErr w:type="spellEnd"/>
       <w:r>
@@ -1064,7 +1101,27 @@
           <w:szCs w:val="32"/>
         </w:rPr>
         <w:tab/>
-        <w:t>There is only one trigger and it is as same as in the Cars table’s AUTOID trigger. So pass it.</w:t>
+        <w:t xml:space="preserve">There is only one trigger and it is as same as in the Cars table’s AUTOID trigger. </w:t>
+      </w:r>
+      <w:proofErr w:type="gramStart"/>
+      <w:r>
+        <w:rPr>
+          <w:b/>
+          <w:bCs/>
+          <w:sz w:val="32"/>
+          <w:szCs w:val="32"/>
+        </w:rPr>
+        <w:t>So</w:t>
+      </w:r>
+      <w:proofErr w:type="gramEnd"/>
+      <w:r>
+        <w:rPr>
+          <w:b/>
+          <w:bCs/>
+          <w:sz w:val="32"/>
+          <w:szCs w:val="32"/>
+        </w:rPr>
+        <w:t xml:space="preserve"> pass it.</w:t>
       </w:r>
     </w:p>
     <w:p>
@@ -1127,65 +1184,23 @@
           <w:sz w:val="32"/>
           <w:szCs w:val="32"/>
         </w:rPr>
-        <w:t>Emp</w:t>
-      </w:r>
-      <w:r>
-        <w:rPr>
-          <w:sz w:val="32"/>
-          <w:szCs w:val="32"/>
-        </w:rPr>
-        <w:t>_id</w:t>
-      </w:r>
-      <w:proofErr w:type="spellEnd"/>
-      <w:r>
-        <w:rPr>
-          <w:sz w:val="32"/>
-          <w:szCs w:val="32"/>
-        </w:rPr>
-        <w:t xml:space="preserve"> (</w:t>
-      </w:r>
-      <w:r>
-        <w:rPr>
-          <w:sz w:val="32"/>
-          <w:szCs w:val="32"/>
-        </w:rPr>
-        <w:t>Emp</w:t>
-      </w:r>
-      <w:r>
-        <w:rPr>
-          <w:sz w:val="32"/>
-          <w:szCs w:val="32"/>
-        </w:rPr>
-        <w:t xml:space="preserve"> is from </w:t>
-      </w:r>
-      <w:r>
-        <w:rPr>
-          <w:sz w:val="32"/>
-          <w:szCs w:val="32"/>
-        </w:rPr>
-        <w:t>employee</w:t>
-      </w:r>
-      <w:r>
-        <w:rPr>
-          <w:sz w:val="32"/>
-          <w:szCs w:val="32"/>
-        </w:rPr>
-        <w:t xml:space="preserve">), </w:t>
-      </w:r>
-      <w:proofErr w:type="spellStart"/>
-      <w:r>
-        <w:rPr>
-          <w:sz w:val="32"/>
-          <w:szCs w:val="32"/>
-        </w:rPr>
-        <w:t>Emp</w:t>
-      </w:r>
-      <w:r>
-        <w:rPr>
-          <w:sz w:val="32"/>
-          <w:szCs w:val="32"/>
-        </w:rPr>
-        <w:t>_name</w:t>
+        <w:t>Emp_id</w:t>
+      </w:r>
+      <w:proofErr w:type="spellEnd"/>
+      <w:r>
+        <w:rPr>
+          <w:sz w:val="32"/>
+          <w:szCs w:val="32"/>
+        </w:rPr>
+        <w:t xml:space="preserve"> (Emp is from employee), </w:t>
+      </w:r>
+      <w:proofErr w:type="spellStart"/>
+      <w:r>
+        <w:rPr>
+          <w:sz w:val="32"/>
+          <w:szCs w:val="32"/>
+        </w:rPr>
+        <w:t>Emp_name</w:t>
       </w:r>
       <w:proofErr w:type="spellEnd"/>
       <w:r>
@@ -1225,21 +1240,7 @@
           <w:sz w:val="32"/>
           <w:szCs w:val="32"/>
         </w:rPr>
-        <w:t xml:space="preserve">. This table contain info about </w:t>
-      </w:r>
-      <w:r>
-        <w:rPr>
-          <w:sz w:val="32"/>
-          <w:szCs w:val="32"/>
-        </w:rPr>
-        <w:t>staff</w:t>
-      </w:r>
-      <w:r>
-        <w:rPr>
-          <w:sz w:val="32"/>
-          <w:szCs w:val="32"/>
-        </w:rPr>
-        <w:t xml:space="preserve"> of Car Shop.</w:t>
+        <w:t>. This table contain info about staff of Car Shop.</w:t>
       </w:r>
       <w:r>
         <w:rPr>
@@ -1254,7 +1255,23 @@
           <w:sz w:val="32"/>
           <w:szCs w:val="32"/>
         </w:rPr>
-        <w:t>I think that name of this columns help to understand aim of columns very easy.</w:t>
+        <w:t xml:space="preserve">I think that name of this columns </w:t>
+      </w:r>
+      <w:proofErr w:type="gramStart"/>
+      <w:r>
+        <w:rPr>
+          <w:sz w:val="32"/>
+          <w:szCs w:val="32"/>
+        </w:rPr>
+        <w:t>help</w:t>
+      </w:r>
+      <w:proofErr w:type="gramEnd"/>
+      <w:r>
+        <w:rPr>
+          <w:sz w:val="32"/>
+          <w:szCs w:val="32"/>
+        </w:rPr>
+        <w:t xml:space="preserve"> to understand aim of columns very easy.</w:t>
       </w:r>
     </w:p>
     <w:p>
@@ -1271,288 +1288,276 @@
           <w:sz w:val="32"/>
           <w:szCs w:val="32"/>
         </w:rPr>
+        <w:t>Emp_id</w:t>
+      </w:r>
+      <w:proofErr w:type="spellEnd"/>
+      <w:r>
+        <w:rPr>
+          <w:sz w:val="32"/>
+          <w:szCs w:val="32"/>
+        </w:rPr>
+        <w:t xml:space="preserve"> - primary key of this table.</w:t>
+      </w:r>
+    </w:p>
+    <w:p>
+      <w:pPr>
+        <w:ind w:firstLine="720"/>
+        <w:rPr>
+          <w:b/>
+          <w:bCs/>
+          <w:sz w:val="32"/>
+          <w:szCs w:val="32"/>
+        </w:rPr>
+      </w:pPr>
+      <w:r>
+        <w:rPr>
+          <w:b/>
+          <w:bCs/>
+          <w:sz w:val="32"/>
+          <w:szCs w:val="32"/>
+        </w:rPr>
+        <w:t xml:space="preserve">Normalization: </w:t>
+      </w:r>
+    </w:p>
+    <w:p>
+      <w:pPr>
+        <w:ind w:left="720" w:firstLine="720"/>
+        <w:rPr>
+          <w:sz w:val="32"/>
+          <w:szCs w:val="32"/>
+        </w:rPr>
+      </w:pPr>
+      <w:r>
+        <w:rPr>
+          <w:sz w:val="32"/>
+          <w:szCs w:val="32"/>
+        </w:rPr>
+        <w:t xml:space="preserve">1-norm: All fields in this table contain maximum one data or element; </w:t>
+      </w:r>
+    </w:p>
+    <w:p>
+      <w:pPr>
+        <w:ind w:left="720" w:firstLine="720"/>
+        <w:rPr>
+          <w:sz w:val="32"/>
+          <w:szCs w:val="32"/>
+        </w:rPr>
+      </w:pPr>
+      <w:r>
+        <w:rPr>
+          <w:sz w:val="32"/>
+          <w:szCs w:val="32"/>
+        </w:rPr>
+        <w:t xml:space="preserve">2-norm: There is only one key column. So partial dependency is impossible. </w:t>
+      </w:r>
+    </w:p>
+    <w:p>
+      <w:pPr>
+        <w:ind w:left="720" w:firstLine="720"/>
+        <w:rPr>
+          <w:sz w:val="32"/>
+          <w:szCs w:val="32"/>
+        </w:rPr>
+      </w:pPr>
+      <w:r>
+        <w:rPr>
+          <w:sz w:val="32"/>
+          <w:szCs w:val="32"/>
+        </w:rPr>
+        <w:t xml:space="preserve">3-norm: All non-key columns of this table depend on </w:t>
+      </w:r>
+      <w:proofErr w:type="spellStart"/>
+      <w:r>
+        <w:rPr>
+          <w:sz w:val="32"/>
+          <w:szCs w:val="32"/>
+        </w:rPr>
+        <w:t>Emp_id</w:t>
+      </w:r>
+      <w:proofErr w:type="spellEnd"/>
+      <w:r>
+        <w:rPr>
+          <w:sz w:val="32"/>
+          <w:szCs w:val="32"/>
+        </w:rPr>
+        <w:t xml:space="preserve"> key column.</w:t>
+      </w:r>
+    </w:p>
+    <w:p>
+      <w:pPr>
+        <w:ind w:firstLine="720"/>
+        <w:rPr>
+          <w:b/>
+          <w:bCs/>
+          <w:sz w:val="32"/>
+          <w:szCs w:val="32"/>
+        </w:rPr>
+      </w:pPr>
+      <w:r>
+        <w:rPr>
+          <w:b/>
+          <w:bCs/>
+          <w:sz w:val="32"/>
+          <w:szCs w:val="32"/>
+        </w:rPr>
+        <w:t>TIME OF TRIGGERS!</w:t>
+      </w:r>
+    </w:p>
+    <w:p>
+      <w:pPr>
+        <w:ind w:firstLine="720"/>
+        <w:rPr>
+          <w:b/>
+          <w:bCs/>
+          <w:sz w:val="32"/>
+          <w:szCs w:val="32"/>
+        </w:rPr>
+      </w:pPr>
+      <w:r>
+        <w:rPr>
+          <w:b/>
+          <w:bCs/>
+          <w:sz w:val="32"/>
+          <w:szCs w:val="32"/>
+        </w:rPr>
+        <w:t>Oh, there are two triggers now! First trigger as same as AUTOID in the Cars table. So, pass and go to second one.</w:t>
+      </w:r>
+    </w:p>
+    <w:p>
+      <w:pPr>
+        <w:ind w:firstLine="720"/>
+        <w:rPr>
+          <w:b/>
+          <w:bCs/>
+          <w:sz w:val="32"/>
+          <w:szCs w:val="32"/>
+        </w:rPr>
+      </w:pPr>
+      <w:r>
+        <w:rPr>
+          <w:b/>
+          <w:bCs/>
+          <w:sz w:val="32"/>
+          <w:szCs w:val="32"/>
+        </w:rPr>
+        <w:t xml:space="preserve">It is – </w:t>
+      </w:r>
+      <w:proofErr w:type="spellStart"/>
+      <w:r>
+        <w:rPr>
+          <w:b/>
+          <w:bCs/>
+          <w:sz w:val="32"/>
+          <w:szCs w:val="32"/>
+        </w:rPr>
+        <w:t>Salary_Report</w:t>
+      </w:r>
+      <w:proofErr w:type="spellEnd"/>
+      <w:r>
+        <w:rPr>
+          <w:b/>
+          <w:bCs/>
+          <w:sz w:val="32"/>
+          <w:szCs w:val="32"/>
+        </w:rPr>
+        <w:t xml:space="preserve"> trigger! </w:t>
+      </w:r>
+      <w:r>
+        <w:rPr>
+          <w:b/>
+          <w:bCs/>
+          <w:sz w:val="32"/>
+          <w:szCs w:val="32"/>
+        </w:rPr>
+        <w:t>W</w:t>
+      </w:r>
+      <w:r>
+        <w:rPr>
+          <w:b/>
+          <w:bCs/>
+          <w:sz w:val="32"/>
+          <w:szCs w:val="32"/>
+        </w:rPr>
+        <w:t xml:space="preserve">e declare three more </w:t>
+      </w:r>
+      <w:r>
+        <w:rPr>
+          <w:b/>
+          <w:bCs/>
+          <w:sz w:val="32"/>
+          <w:szCs w:val="32"/>
+        </w:rPr>
+        <w:t>values for our comfort. First – “</w:t>
+      </w:r>
+      <w:proofErr w:type="spellStart"/>
+      <w:r>
+        <w:rPr>
+          <w:b/>
+          <w:bCs/>
+          <w:sz w:val="32"/>
+          <w:szCs w:val="32"/>
+        </w:rPr>
+        <w:t>sal</w:t>
+      </w:r>
+      <w:proofErr w:type="spellEnd"/>
+      <w:r>
+        <w:rPr>
+          <w:b/>
+          <w:bCs/>
+          <w:sz w:val="32"/>
+          <w:szCs w:val="32"/>
+        </w:rPr>
+        <w:t xml:space="preserve">” number type value. Sal takes the SUM of all </w:t>
+      </w:r>
+      <w:proofErr w:type="spellStart"/>
+      <w:r>
+        <w:rPr>
+          <w:b/>
+          <w:bCs/>
+          <w:sz w:val="32"/>
+          <w:szCs w:val="32"/>
+        </w:rPr>
+        <w:t>employees’s</w:t>
+      </w:r>
+      <w:proofErr w:type="spellEnd"/>
+      <w:r>
+        <w:rPr>
+          <w:b/>
+          <w:bCs/>
+          <w:sz w:val="32"/>
+          <w:szCs w:val="32"/>
+        </w:rPr>
+        <w:t xml:space="preserve"> salary. Second – “</w:t>
+      </w:r>
+      <w:proofErr w:type="spellStart"/>
+      <w:r>
+        <w:rPr>
+          <w:b/>
+          <w:bCs/>
+          <w:sz w:val="32"/>
+          <w:szCs w:val="32"/>
+        </w:rPr>
+        <w:t>inc</w:t>
+      </w:r>
+      <w:proofErr w:type="spellEnd"/>
+      <w:r>
+        <w:rPr>
+          <w:b/>
+          <w:bCs/>
+          <w:sz w:val="32"/>
+          <w:szCs w:val="32"/>
+        </w:rPr>
+        <w:t xml:space="preserve">” number type value. It takes the Income of all orders, that have been done, and just SUM it. Simple, </w:t>
+      </w:r>
+      <w:r>
+        <w:rPr>
+          <w:b/>
+          <w:bCs/>
+          <w:sz w:val="32"/>
+          <w:szCs w:val="32"/>
+        </w:rPr>
         <w:lastRenderedPageBreak/>
-        <w:t>Emp_id</w:t>
-      </w:r>
-      <w:proofErr w:type="spellEnd"/>
-      <w:r>
-        <w:rPr>
-          <w:sz w:val="32"/>
-          <w:szCs w:val="32"/>
-        </w:rPr>
-        <w:t xml:space="preserve"> -</w:t>
-      </w:r>
-      <w:r>
-        <w:rPr>
-          <w:sz w:val="32"/>
-          <w:szCs w:val="32"/>
-        </w:rPr>
-        <w:t xml:space="preserve"> primary key of this table.</w:t>
-      </w:r>
-    </w:p>
-    <w:p>
-      <w:pPr>
-        <w:ind w:firstLine="720"/>
-        <w:rPr>
-          <w:b/>
-          <w:bCs/>
-          <w:sz w:val="32"/>
-          <w:szCs w:val="32"/>
-        </w:rPr>
-      </w:pPr>
-      <w:r>
-        <w:rPr>
-          <w:b/>
-          <w:bCs/>
-          <w:sz w:val="32"/>
-          <w:szCs w:val="32"/>
-        </w:rPr>
-        <w:t xml:space="preserve">Normalization: </w:t>
-      </w:r>
-    </w:p>
-    <w:p>
-      <w:pPr>
-        <w:ind w:left="720" w:firstLine="720"/>
-        <w:rPr>
-          <w:sz w:val="32"/>
-          <w:szCs w:val="32"/>
-        </w:rPr>
-      </w:pPr>
-      <w:r>
-        <w:rPr>
-          <w:sz w:val="32"/>
-          <w:szCs w:val="32"/>
-        </w:rPr>
-        <w:t xml:space="preserve">1-norm: All fields in this table contain maximum one data or element; </w:t>
-      </w:r>
-    </w:p>
-    <w:p>
-      <w:pPr>
-        <w:ind w:left="720" w:firstLine="720"/>
-        <w:rPr>
-          <w:sz w:val="32"/>
-          <w:szCs w:val="32"/>
-        </w:rPr>
-      </w:pPr>
-      <w:r>
-        <w:rPr>
-          <w:sz w:val="32"/>
-          <w:szCs w:val="32"/>
-        </w:rPr>
-        <w:t xml:space="preserve">2-norm: There is only one key column. So partial dependency is impossible. </w:t>
-      </w:r>
-    </w:p>
-    <w:p>
-      <w:pPr>
-        <w:ind w:left="720" w:firstLine="720"/>
-        <w:rPr>
-          <w:sz w:val="32"/>
-          <w:szCs w:val="32"/>
-        </w:rPr>
-      </w:pPr>
-      <w:r>
-        <w:rPr>
-          <w:sz w:val="32"/>
-          <w:szCs w:val="32"/>
-        </w:rPr>
-        <w:t xml:space="preserve">3-norm: All non-key columns of this table depend on </w:t>
-      </w:r>
-      <w:proofErr w:type="spellStart"/>
-      <w:r>
-        <w:rPr>
-          <w:sz w:val="32"/>
-          <w:szCs w:val="32"/>
-        </w:rPr>
-        <w:t>Emp</w:t>
-      </w:r>
-      <w:r>
-        <w:rPr>
-          <w:sz w:val="32"/>
-          <w:szCs w:val="32"/>
-        </w:rPr>
-        <w:t>_id</w:t>
-      </w:r>
-      <w:proofErr w:type="spellEnd"/>
-      <w:r>
-        <w:rPr>
-          <w:sz w:val="32"/>
-          <w:szCs w:val="32"/>
-        </w:rPr>
-        <w:t xml:space="preserve"> key column</w:t>
-      </w:r>
-      <w:r>
-        <w:rPr>
-          <w:sz w:val="32"/>
-          <w:szCs w:val="32"/>
-        </w:rPr>
-        <w:t>.</w:t>
-      </w:r>
-    </w:p>
-    <w:p>
-      <w:pPr>
-        <w:ind w:firstLine="720"/>
-        <w:rPr>
-          <w:b/>
-          <w:bCs/>
-          <w:sz w:val="32"/>
-          <w:szCs w:val="32"/>
-        </w:rPr>
-      </w:pPr>
-      <w:r>
-        <w:rPr>
-          <w:b/>
-          <w:bCs/>
-          <w:sz w:val="32"/>
-          <w:szCs w:val="32"/>
-        </w:rPr>
-        <w:t>TIME OF TRIGGERS!</w:t>
-      </w:r>
-    </w:p>
-    <w:p>
-      <w:pPr>
-        <w:ind w:firstLine="720"/>
-        <w:rPr>
-          <w:b/>
-          <w:bCs/>
-          <w:sz w:val="32"/>
-          <w:szCs w:val="32"/>
-        </w:rPr>
-      </w:pPr>
-      <w:r>
-        <w:rPr>
-          <w:b/>
-          <w:bCs/>
-          <w:sz w:val="32"/>
-          <w:szCs w:val="32"/>
-        </w:rPr>
-        <w:t>Oh, there are two triggers now! First trigger as same as AUTOID in the Cars table. So, pass and go to second one.</w:t>
-      </w:r>
-    </w:p>
-    <w:p>
-      <w:pPr>
-        <w:ind w:firstLine="720"/>
-        <w:rPr>
-          <w:b/>
-          <w:bCs/>
-          <w:sz w:val="32"/>
-          <w:szCs w:val="32"/>
-        </w:rPr>
-      </w:pPr>
-      <w:r>
-        <w:rPr>
-          <w:b/>
-          <w:bCs/>
-          <w:sz w:val="32"/>
-          <w:szCs w:val="32"/>
-        </w:rPr>
-        <w:t xml:space="preserve">It is – </w:t>
-      </w:r>
-      <w:proofErr w:type="spellStart"/>
-      <w:r>
-        <w:rPr>
-          <w:b/>
-          <w:bCs/>
-          <w:sz w:val="32"/>
-          <w:szCs w:val="32"/>
-        </w:rPr>
-        <w:t>Salary_Report</w:t>
-      </w:r>
-      <w:proofErr w:type="spellEnd"/>
-      <w:r>
-        <w:rPr>
-          <w:b/>
-          <w:bCs/>
-          <w:sz w:val="32"/>
-          <w:szCs w:val="32"/>
-        </w:rPr>
-        <w:t xml:space="preserve"> trigger! </w:t>
-      </w:r>
-      <w:r>
-        <w:rPr>
-          <w:b/>
-          <w:bCs/>
-          <w:sz w:val="32"/>
-          <w:szCs w:val="32"/>
-        </w:rPr>
-        <w:t>W</w:t>
-      </w:r>
-      <w:r>
-        <w:rPr>
-          <w:b/>
-          <w:bCs/>
-          <w:sz w:val="32"/>
-          <w:szCs w:val="32"/>
-        </w:rPr>
-        <w:t xml:space="preserve">e declare three more </w:t>
-      </w:r>
-      <w:r>
-        <w:rPr>
-          <w:b/>
-          <w:bCs/>
-          <w:sz w:val="32"/>
-          <w:szCs w:val="32"/>
-        </w:rPr>
-        <w:t>values for our comfort. First – “</w:t>
-      </w:r>
-      <w:proofErr w:type="spellStart"/>
-      <w:r>
-        <w:rPr>
-          <w:b/>
-          <w:bCs/>
-          <w:sz w:val="32"/>
-          <w:szCs w:val="32"/>
-        </w:rPr>
-        <w:t>sal</w:t>
-      </w:r>
-      <w:proofErr w:type="spellEnd"/>
-      <w:r>
-        <w:rPr>
-          <w:b/>
-          <w:bCs/>
-          <w:sz w:val="32"/>
-          <w:szCs w:val="32"/>
-        </w:rPr>
-        <w:t xml:space="preserve">” number type value. Sal takes the SUM of all </w:t>
-      </w:r>
-      <w:proofErr w:type="spellStart"/>
-      <w:r>
-        <w:rPr>
-          <w:b/>
-          <w:bCs/>
-          <w:sz w:val="32"/>
-          <w:szCs w:val="32"/>
-        </w:rPr>
-        <w:t>employees’s</w:t>
-      </w:r>
-      <w:proofErr w:type="spellEnd"/>
-      <w:r>
-        <w:rPr>
-          <w:b/>
-          <w:bCs/>
-          <w:sz w:val="32"/>
-          <w:szCs w:val="32"/>
-        </w:rPr>
-        <w:t xml:space="preserve"> salary. Second – “</w:t>
-      </w:r>
-      <w:proofErr w:type="spellStart"/>
-      <w:r>
-        <w:rPr>
-          <w:b/>
-          <w:bCs/>
-          <w:sz w:val="32"/>
-          <w:szCs w:val="32"/>
-        </w:rPr>
-        <w:t>inc</w:t>
-      </w:r>
-      <w:proofErr w:type="spellEnd"/>
-      <w:r>
-        <w:rPr>
-          <w:b/>
-          <w:bCs/>
-          <w:sz w:val="32"/>
-          <w:szCs w:val="32"/>
-        </w:rPr>
-        <w:t>” number type value. It takes the Income of all orders, that have been done, and just SUM it. Simple, right? Third value is “</w:t>
+        <w:t>right? Third value is “</w:t>
       </w:r>
       <w:proofErr w:type="spellStart"/>
       <w:r>
@@ -1572,7 +1577,27 @@
           <w:sz w:val="32"/>
           <w:szCs w:val="32"/>
         </w:rPr>
-        <w:t xml:space="preserve">”. It just take 40% of all Income value add </w:t>
+        <w:t xml:space="preserve">”. It just </w:t>
+      </w:r>
+      <w:proofErr w:type="gramStart"/>
+      <w:r>
+        <w:rPr>
+          <w:b/>
+          <w:bCs/>
+          <w:sz w:val="32"/>
+          <w:szCs w:val="32"/>
+        </w:rPr>
+        <w:t>take</w:t>
+      </w:r>
+      <w:proofErr w:type="gramEnd"/>
+      <w:r>
+        <w:rPr>
+          <w:b/>
+          <w:bCs/>
+          <w:sz w:val="32"/>
+          <w:szCs w:val="32"/>
+        </w:rPr>
+        <w:t xml:space="preserve"> 40% of all Income value add </w:t>
       </w:r>
       <w:r>
         <w:rPr>
@@ -1695,29 +1720,1990 @@
     <w:p>
       <w:pPr>
         <w:rPr>
+          <w:sz w:val="32"/>
+          <w:szCs w:val="32"/>
+        </w:rPr>
+      </w:pPr>
+      <w:r>
+        <w:rPr>
           <w:b/>
           <w:bCs/>
           <w:sz w:val="40"/>
           <w:szCs w:val="40"/>
         </w:rPr>
-      </w:pPr>
+        <w:tab/>
+      </w:r>
+      <w:r>
+        <w:rPr>
+          <w:sz w:val="32"/>
+          <w:szCs w:val="32"/>
+        </w:rPr>
+        <w:t xml:space="preserve">In this table </w:t>
+      </w:r>
+      <w:r>
+        <w:rPr>
+          <w:sz w:val="32"/>
+          <w:szCs w:val="32"/>
+        </w:rPr>
+        <w:t xml:space="preserve">I have 5 columns: </w:t>
+      </w:r>
+      <w:proofErr w:type="spellStart"/>
+      <w:r>
+        <w:rPr>
+          <w:sz w:val="32"/>
+          <w:szCs w:val="32"/>
+        </w:rPr>
+        <w:t>Order_id</w:t>
+      </w:r>
+      <w:proofErr w:type="spellEnd"/>
+      <w:r>
+        <w:rPr>
+          <w:sz w:val="32"/>
+          <w:szCs w:val="32"/>
+        </w:rPr>
+        <w:t xml:space="preserve">, </w:t>
+      </w:r>
+      <w:proofErr w:type="spellStart"/>
+      <w:r>
+        <w:rPr>
+          <w:sz w:val="32"/>
+          <w:szCs w:val="32"/>
+        </w:rPr>
+        <w:t>Cust_id</w:t>
+      </w:r>
+      <w:proofErr w:type="spellEnd"/>
+      <w:r>
+        <w:rPr>
+          <w:sz w:val="32"/>
+          <w:szCs w:val="32"/>
+        </w:rPr>
+        <w:t xml:space="preserve">, </w:t>
+      </w:r>
+      <w:proofErr w:type="spellStart"/>
+      <w:r>
+        <w:rPr>
+          <w:sz w:val="32"/>
+          <w:szCs w:val="32"/>
+        </w:rPr>
+        <w:t>Car_id</w:t>
+      </w:r>
+      <w:proofErr w:type="spellEnd"/>
+      <w:r>
+        <w:rPr>
+          <w:sz w:val="32"/>
+          <w:szCs w:val="32"/>
+        </w:rPr>
+        <w:t xml:space="preserve">, </w:t>
+      </w:r>
+      <w:proofErr w:type="spellStart"/>
+      <w:r>
+        <w:rPr>
+          <w:sz w:val="32"/>
+          <w:szCs w:val="32"/>
+        </w:rPr>
+        <w:t>Order_cost</w:t>
+      </w:r>
+      <w:proofErr w:type="spellEnd"/>
+      <w:r>
+        <w:rPr>
+          <w:sz w:val="32"/>
+          <w:szCs w:val="32"/>
+        </w:rPr>
+        <w:t xml:space="preserve">, </w:t>
+      </w:r>
+      <w:proofErr w:type="spellStart"/>
+      <w:r>
+        <w:rPr>
+          <w:sz w:val="32"/>
+          <w:szCs w:val="32"/>
+        </w:rPr>
+        <w:t>Order_date</w:t>
+      </w:r>
+      <w:proofErr w:type="spellEnd"/>
+      <w:r>
+        <w:rPr>
+          <w:sz w:val="32"/>
+          <w:szCs w:val="32"/>
+        </w:rPr>
+        <w:t xml:space="preserve">. This is main table of my DB and its aim is to collect info about all customer’s orders. </w:t>
+      </w:r>
+      <w:proofErr w:type="spellStart"/>
+      <w:r>
+        <w:rPr>
+          <w:sz w:val="32"/>
+          <w:szCs w:val="32"/>
+        </w:rPr>
+        <w:t>Order_id</w:t>
+      </w:r>
+      <w:proofErr w:type="spellEnd"/>
+      <w:r>
+        <w:rPr>
+          <w:sz w:val="32"/>
+          <w:szCs w:val="32"/>
+        </w:rPr>
+        <w:t xml:space="preserve"> – is primary key. </w:t>
+      </w:r>
+      <w:proofErr w:type="spellStart"/>
+      <w:r>
+        <w:rPr>
+          <w:sz w:val="32"/>
+          <w:szCs w:val="32"/>
+        </w:rPr>
+        <w:t>Cust_id</w:t>
+      </w:r>
+      <w:proofErr w:type="spellEnd"/>
+      <w:r>
+        <w:rPr>
+          <w:sz w:val="32"/>
+          <w:szCs w:val="32"/>
+        </w:rPr>
+        <w:t xml:space="preserve"> is Foreign key referencing itself from </w:t>
+      </w:r>
+      <w:proofErr w:type="spellStart"/>
+      <w:r>
+        <w:rPr>
+          <w:sz w:val="32"/>
+          <w:szCs w:val="32"/>
+        </w:rPr>
+        <w:t>Customers_c</w:t>
+      </w:r>
+      <w:proofErr w:type="spellEnd"/>
+      <w:r>
+        <w:rPr>
+          <w:sz w:val="32"/>
+          <w:szCs w:val="32"/>
+        </w:rPr>
+        <w:t xml:space="preserve"> table. </w:t>
+      </w:r>
+      <w:proofErr w:type="spellStart"/>
+      <w:r>
+        <w:rPr>
+          <w:sz w:val="32"/>
+          <w:szCs w:val="32"/>
+        </w:rPr>
+        <w:t>Car_id</w:t>
+      </w:r>
+      <w:proofErr w:type="spellEnd"/>
+      <w:r>
+        <w:rPr>
+          <w:sz w:val="32"/>
+          <w:szCs w:val="32"/>
+        </w:rPr>
+        <w:t xml:space="preserve"> is Foreign key referencing itself from Cars table. </w:t>
+      </w:r>
+      <w:proofErr w:type="spellStart"/>
+      <w:r>
+        <w:rPr>
+          <w:sz w:val="32"/>
+          <w:szCs w:val="32"/>
+        </w:rPr>
+        <w:t>Order_cost</w:t>
+      </w:r>
+      <w:proofErr w:type="spellEnd"/>
+      <w:r>
+        <w:rPr>
+          <w:sz w:val="32"/>
+          <w:szCs w:val="32"/>
+        </w:rPr>
+        <w:t xml:space="preserve"> is cash, that Customer paid or should pay for the car. Yes, there is no fixed price of cars. </w:t>
+      </w:r>
+      <w:proofErr w:type="spellStart"/>
+      <w:r>
+        <w:rPr>
+          <w:sz w:val="32"/>
+          <w:szCs w:val="32"/>
+        </w:rPr>
+        <w:t>Order_date</w:t>
+      </w:r>
+      <w:proofErr w:type="spellEnd"/>
+      <w:r>
+        <w:rPr>
+          <w:sz w:val="32"/>
+          <w:szCs w:val="32"/>
+        </w:rPr>
+        <w:t xml:space="preserve"> is just date of inserting the order into table. </w:t>
+      </w:r>
+    </w:p>
+    <w:p>
+      <w:pPr>
+        <w:rPr>
+          <w:sz w:val="32"/>
+          <w:szCs w:val="32"/>
+        </w:rPr>
+      </w:pPr>
+      <w:r>
+        <w:rPr>
+          <w:sz w:val="32"/>
+          <w:szCs w:val="32"/>
+        </w:rPr>
+        <w:tab/>
+        <w:t xml:space="preserve">This table more complicated than other. </w:t>
+      </w:r>
+    </w:p>
+    <w:p>
+      <w:pPr>
+        <w:ind w:firstLine="720"/>
+        <w:rPr>
+          <w:b/>
+          <w:bCs/>
+          <w:sz w:val="32"/>
+          <w:szCs w:val="32"/>
+        </w:rPr>
+      </w:pPr>
+      <w:r>
+        <w:rPr>
+          <w:b/>
+          <w:bCs/>
+          <w:sz w:val="32"/>
+          <w:szCs w:val="32"/>
+        </w:rPr>
+        <w:t xml:space="preserve">Normalization: </w:t>
+      </w:r>
+    </w:p>
+    <w:p>
+      <w:pPr>
+        <w:ind w:left="720" w:firstLine="720"/>
+        <w:rPr>
+          <w:sz w:val="32"/>
+          <w:szCs w:val="32"/>
+        </w:rPr>
+      </w:pPr>
+      <w:r>
+        <w:rPr>
+          <w:sz w:val="32"/>
+          <w:szCs w:val="32"/>
+        </w:rPr>
+        <w:t xml:space="preserve">1-norm: All fields in this table contain maximum one data or element; </w:t>
+      </w:r>
+    </w:p>
+    <w:p>
+      <w:pPr>
+        <w:ind w:left="720" w:firstLine="720"/>
+        <w:rPr>
+          <w:sz w:val="32"/>
+          <w:szCs w:val="32"/>
+        </w:rPr>
+      </w:pPr>
+      <w:r>
+        <w:rPr>
+          <w:sz w:val="32"/>
+          <w:szCs w:val="32"/>
+        </w:rPr>
+        <w:t xml:space="preserve">2-norm: There is only one key column. So partial dependency is impossible. </w:t>
+      </w:r>
+    </w:p>
+    <w:p>
+      <w:pPr>
+        <w:ind w:left="720" w:firstLine="720"/>
+        <w:rPr>
+          <w:sz w:val="32"/>
+          <w:szCs w:val="32"/>
+        </w:rPr>
+      </w:pPr>
+      <w:r>
+        <w:rPr>
+          <w:sz w:val="32"/>
+          <w:szCs w:val="32"/>
+        </w:rPr>
+        <w:t xml:space="preserve">3-norm: All non-key columns of this table depend on </w:t>
+      </w:r>
+      <w:proofErr w:type="spellStart"/>
+      <w:r>
+        <w:rPr>
+          <w:sz w:val="32"/>
+          <w:szCs w:val="32"/>
+        </w:rPr>
+        <w:t>Order_id</w:t>
+      </w:r>
+      <w:proofErr w:type="spellEnd"/>
+      <w:r>
+        <w:rPr>
+          <w:sz w:val="32"/>
+          <w:szCs w:val="32"/>
+        </w:rPr>
+        <w:t xml:space="preserve"> key column.</w:t>
+      </w:r>
+    </w:p>
+    <w:p>
+      <w:pPr>
+        <w:ind w:firstLine="720"/>
+        <w:rPr>
+          <w:b/>
+          <w:bCs/>
+          <w:sz w:val="32"/>
+          <w:szCs w:val="32"/>
+        </w:rPr>
+      </w:pPr>
+      <w:r>
+        <w:rPr>
+          <w:b/>
+          <w:bCs/>
+          <w:sz w:val="32"/>
+          <w:szCs w:val="32"/>
+        </w:rPr>
+        <w:t>TIME OF TRIGGERS!</w:t>
+      </w:r>
+    </w:p>
+    <w:p>
+      <w:pPr>
+        <w:ind w:firstLine="720"/>
+        <w:rPr>
+          <w:b/>
+          <w:bCs/>
+          <w:sz w:val="32"/>
+          <w:szCs w:val="32"/>
+        </w:rPr>
+      </w:pPr>
+      <w:r>
+        <w:rPr>
+          <w:sz w:val="32"/>
+          <w:szCs w:val="32"/>
+        </w:rPr>
+        <w:tab/>
+      </w:r>
+      <w:r>
+        <w:rPr>
+          <w:b/>
+          <w:bCs/>
+          <w:sz w:val="32"/>
+          <w:szCs w:val="32"/>
+        </w:rPr>
+        <w:t>There are two triggers also. One of the triggers is like AUTOID from the first table of my report. Second trigger is AUTO_CONSULTING. When some customer ordering, there should be employee that can help to Customer with his different questions.</w:t>
+      </w:r>
+    </w:p>
+    <w:p>
+      <w:pPr>
+        <w:ind w:firstLine="720"/>
+        <w:rPr>
+          <w:b/>
+          <w:bCs/>
+          <w:sz w:val="32"/>
+          <w:szCs w:val="32"/>
+        </w:rPr>
+      </w:pPr>
+      <w:r>
+        <w:rPr>
+          <w:b/>
+          <w:bCs/>
+          <w:sz w:val="32"/>
+          <w:szCs w:val="32"/>
+        </w:rPr>
+        <w:t xml:space="preserve">Firstly, we declare 6 (!) additional values. All of them is number type. There are: </w:t>
+      </w:r>
+      <w:proofErr w:type="spellStart"/>
+      <w:r>
+        <w:rPr>
+          <w:b/>
+          <w:bCs/>
+          <w:sz w:val="32"/>
+          <w:szCs w:val="32"/>
+        </w:rPr>
+        <w:t>n_id</w:t>
+      </w:r>
+      <w:proofErr w:type="spellEnd"/>
+      <w:r>
+        <w:rPr>
+          <w:b/>
+          <w:bCs/>
+          <w:sz w:val="32"/>
+          <w:szCs w:val="32"/>
+        </w:rPr>
+        <w:t xml:space="preserve">, </w:t>
+      </w:r>
+      <w:proofErr w:type="spellStart"/>
+      <w:r>
+        <w:rPr>
+          <w:b/>
+          <w:bCs/>
+          <w:sz w:val="32"/>
+          <w:szCs w:val="32"/>
+        </w:rPr>
+        <w:t>no_id</w:t>
+      </w:r>
+      <w:proofErr w:type="spellEnd"/>
+      <w:r>
+        <w:rPr>
+          <w:b/>
+          <w:bCs/>
+          <w:sz w:val="32"/>
+          <w:szCs w:val="32"/>
+        </w:rPr>
+        <w:t xml:space="preserve">, </w:t>
+      </w:r>
+      <w:proofErr w:type="spellStart"/>
+      <w:r>
+        <w:rPr>
+          <w:b/>
+          <w:bCs/>
+          <w:sz w:val="32"/>
+          <w:szCs w:val="32"/>
+        </w:rPr>
+        <w:t>emdn_id</w:t>
+      </w:r>
+      <w:proofErr w:type="spellEnd"/>
+      <w:r>
+        <w:rPr>
+          <w:b/>
+          <w:bCs/>
+          <w:sz w:val="32"/>
+          <w:szCs w:val="32"/>
+        </w:rPr>
+        <w:t xml:space="preserve">, </w:t>
+      </w:r>
+      <w:proofErr w:type="spellStart"/>
+      <w:r>
+        <w:rPr>
+          <w:b/>
+          <w:bCs/>
+          <w:sz w:val="32"/>
+          <w:szCs w:val="32"/>
+        </w:rPr>
+        <w:t>sal</w:t>
+      </w:r>
+      <w:proofErr w:type="spellEnd"/>
+      <w:r>
+        <w:rPr>
+          <w:b/>
+          <w:bCs/>
+          <w:sz w:val="32"/>
+          <w:szCs w:val="32"/>
+        </w:rPr>
+        <w:t xml:space="preserve">, </w:t>
+      </w:r>
+      <w:proofErr w:type="spellStart"/>
+      <w:r>
+        <w:rPr>
+          <w:b/>
+          <w:bCs/>
+          <w:sz w:val="32"/>
+          <w:szCs w:val="32"/>
+        </w:rPr>
+        <w:t>inc</w:t>
+      </w:r>
+      <w:proofErr w:type="spellEnd"/>
+      <w:r>
+        <w:rPr>
+          <w:b/>
+          <w:bCs/>
+          <w:sz w:val="32"/>
+          <w:szCs w:val="32"/>
+        </w:rPr>
+        <w:t xml:space="preserve"> and </w:t>
+      </w:r>
+      <w:proofErr w:type="spellStart"/>
+      <w:r>
+        <w:rPr>
+          <w:b/>
+          <w:bCs/>
+          <w:sz w:val="32"/>
+          <w:szCs w:val="32"/>
+        </w:rPr>
+        <w:t>ove</w:t>
+      </w:r>
+      <w:proofErr w:type="spellEnd"/>
+      <w:r>
+        <w:rPr>
+          <w:b/>
+          <w:bCs/>
+          <w:sz w:val="32"/>
+          <w:szCs w:val="32"/>
+        </w:rPr>
+        <w:t xml:space="preserve">. We know about last three numbers and their aim from </w:t>
+      </w:r>
+      <w:proofErr w:type="spellStart"/>
+      <w:r>
+        <w:rPr>
+          <w:b/>
+          <w:bCs/>
+          <w:sz w:val="32"/>
+          <w:szCs w:val="32"/>
+        </w:rPr>
+        <w:t>Employees</w:t>
+      </w:r>
+      <w:r>
+        <w:rPr>
+          <w:b/>
+          <w:bCs/>
+          <w:sz w:val="32"/>
+          <w:szCs w:val="32"/>
+        </w:rPr>
+        <w:t>_c</w:t>
+      </w:r>
+      <w:proofErr w:type="spellEnd"/>
+      <w:r>
+        <w:rPr>
+          <w:b/>
+          <w:bCs/>
+          <w:sz w:val="32"/>
+          <w:szCs w:val="32"/>
+        </w:rPr>
+        <w:t xml:space="preserve"> table’s trigger. </w:t>
+      </w:r>
+      <w:proofErr w:type="spellStart"/>
+      <w:r>
+        <w:rPr>
+          <w:b/>
+          <w:bCs/>
+          <w:sz w:val="32"/>
+          <w:szCs w:val="32"/>
+        </w:rPr>
+        <w:t>N_id</w:t>
+      </w:r>
+      <w:proofErr w:type="spellEnd"/>
+      <w:r>
+        <w:rPr>
+          <w:b/>
+          <w:bCs/>
+          <w:sz w:val="32"/>
+          <w:szCs w:val="32"/>
+        </w:rPr>
+        <w:t xml:space="preserve"> </w:t>
+      </w:r>
+      <w:r>
+        <w:rPr>
+          <w:b/>
+          <w:bCs/>
+          <w:sz w:val="32"/>
+          <w:szCs w:val="32"/>
+        </w:rPr>
+        <w:lastRenderedPageBreak/>
+        <w:t xml:space="preserve">value that contain the maximum number of </w:t>
+      </w:r>
+      <w:proofErr w:type="spellStart"/>
+      <w:r>
+        <w:rPr>
+          <w:b/>
+          <w:bCs/>
+          <w:sz w:val="32"/>
+          <w:szCs w:val="32"/>
+        </w:rPr>
+        <w:t>Order_id</w:t>
+      </w:r>
+      <w:proofErr w:type="spellEnd"/>
+      <w:r>
+        <w:rPr>
+          <w:b/>
+          <w:bCs/>
+          <w:sz w:val="32"/>
+          <w:szCs w:val="32"/>
+        </w:rPr>
+        <w:t xml:space="preserve"> from </w:t>
+      </w:r>
+      <w:proofErr w:type="spellStart"/>
+      <w:r>
+        <w:rPr>
+          <w:b/>
+          <w:bCs/>
+          <w:sz w:val="32"/>
+          <w:szCs w:val="32"/>
+        </w:rPr>
+        <w:t>Orders_c</w:t>
+      </w:r>
+      <w:proofErr w:type="spellEnd"/>
+      <w:r>
+        <w:rPr>
+          <w:b/>
+          <w:bCs/>
+          <w:sz w:val="32"/>
+          <w:szCs w:val="32"/>
+        </w:rPr>
+        <w:t xml:space="preserve"> table. </w:t>
+      </w:r>
+      <w:proofErr w:type="spellStart"/>
+      <w:r>
+        <w:rPr>
+          <w:b/>
+          <w:bCs/>
+          <w:sz w:val="32"/>
+          <w:szCs w:val="32"/>
+        </w:rPr>
+        <w:t>No_id</w:t>
+      </w:r>
+      <w:proofErr w:type="spellEnd"/>
+      <w:r>
+        <w:rPr>
+          <w:b/>
+          <w:bCs/>
+          <w:sz w:val="32"/>
+          <w:szCs w:val="32"/>
+        </w:rPr>
+        <w:t xml:space="preserve"> contain last number of </w:t>
+      </w:r>
+      <w:proofErr w:type="spellStart"/>
+      <w:r>
+        <w:rPr>
+          <w:b/>
+          <w:bCs/>
+          <w:sz w:val="32"/>
+          <w:szCs w:val="32"/>
+        </w:rPr>
+        <w:t>Order_id</w:t>
+      </w:r>
+      <w:proofErr w:type="spellEnd"/>
+      <w:r>
+        <w:rPr>
+          <w:b/>
+          <w:bCs/>
+          <w:sz w:val="32"/>
+          <w:szCs w:val="32"/>
+        </w:rPr>
+        <w:t xml:space="preserve"> from </w:t>
+      </w:r>
+      <w:proofErr w:type="spellStart"/>
+      <w:r>
+        <w:rPr>
+          <w:b/>
+          <w:bCs/>
+          <w:sz w:val="32"/>
+          <w:szCs w:val="32"/>
+        </w:rPr>
+        <w:t>Orders_consult</w:t>
+      </w:r>
+      <w:proofErr w:type="spellEnd"/>
+      <w:r>
+        <w:rPr>
+          <w:b/>
+          <w:bCs/>
+          <w:sz w:val="32"/>
+          <w:szCs w:val="32"/>
+        </w:rPr>
+        <w:t xml:space="preserve"> table. </w:t>
+      </w:r>
+      <w:proofErr w:type="spellStart"/>
+      <w:r>
+        <w:rPr>
+          <w:b/>
+          <w:bCs/>
+          <w:sz w:val="32"/>
+          <w:szCs w:val="32"/>
+        </w:rPr>
+        <w:t>Emp_id</w:t>
+      </w:r>
+      <w:proofErr w:type="spellEnd"/>
+      <w:r>
+        <w:rPr>
+          <w:b/>
+          <w:bCs/>
+          <w:sz w:val="32"/>
+          <w:szCs w:val="32"/>
+        </w:rPr>
+        <w:t xml:space="preserve"> contain random </w:t>
+      </w:r>
+      <w:proofErr w:type="spellStart"/>
+      <w:r>
+        <w:rPr>
+          <w:b/>
+          <w:bCs/>
+          <w:sz w:val="32"/>
+          <w:szCs w:val="32"/>
+        </w:rPr>
+        <w:t>Emp_id</w:t>
+      </w:r>
+      <w:proofErr w:type="spellEnd"/>
+      <w:r>
+        <w:rPr>
+          <w:b/>
+          <w:bCs/>
+          <w:sz w:val="32"/>
+          <w:szCs w:val="32"/>
+        </w:rPr>
+        <w:t xml:space="preserve"> from </w:t>
+      </w:r>
+      <w:proofErr w:type="spellStart"/>
+      <w:r>
+        <w:rPr>
+          <w:b/>
+          <w:bCs/>
+          <w:sz w:val="32"/>
+          <w:szCs w:val="32"/>
+        </w:rPr>
+        <w:t>Employees_c</w:t>
+      </w:r>
+      <w:proofErr w:type="spellEnd"/>
+      <w:r>
+        <w:rPr>
+          <w:b/>
+          <w:bCs/>
+          <w:sz w:val="32"/>
+          <w:szCs w:val="32"/>
+        </w:rPr>
+        <w:t xml:space="preserve"> table. Then we just insert into </w:t>
+      </w:r>
+      <w:proofErr w:type="spellStart"/>
+      <w:r>
+        <w:rPr>
+          <w:b/>
+          <w:bCs/>
+          <w:sz w:val="32"/>
+          <w:szCs w:val="32"/>
+        </w:rPr>
+        <w:t>Orders_consult</w:t>
+      </w:r>
+      <w:proofErr w:type="spellEnd"/>
+      <w:r>
+        <w:rPr>
+          <w:b/>
+          <w:bCs/>
+          <w:sz w:val="32"/>
+          <w:szCs w:val="32"/>
+        </w:rPr>
+        <w:t xml:space="preserve"> these three values if </w:t>
+      </w:r>
+      <w:proofErr w:type="spellStart"/>
+      <w:r>
+        <w:rPr>
+          <w:b/>
+          <w:bCs/>
+          <w:sz w:val="32"/>
+          <w:szCs w:val="32"/>
+        </w:rPr>
+        <w:t>n_id</w:t>
+      </w:r>
+      <w:proofErr w:type="spellEnd"/>
+      <w:r>
+        <w:rPr>
+          <w:b/>
+          <w:bCs/>
+          <w:sz w:val="32"/>
+          <w:szCs w:val="32"/>
+        </w:rPr>
+        <w:t xml:space="preserve"> doesn’t equal </w:t>
+      </w:r>
+      <w:proofErr w:type="spellStart"/>
+      <w:r>
+        <w:rPr>
+          <w:b/>
+          <w:bCs/>
+          <w:sz w:val="32"/>
+          <w:szCs w:val="32"/>
+        </w:rPr>
+        <w:t>no_id</w:t>
+      </w:r>
+      <w:proofErr w:type="spellEnd"/>
+      <w:r>
+        <w:rPr>
+          <w:b/>
+          <w:bCs/>
+          <w:sz w:val="32"/>
+          <w:szCs w:val="32"/>
+        </w:rPr>
+        <w:t xml:space="preserve">. That’s mean, that if there in </w:t>
+      </w:r>
+      <w:proofErr w:type="spellStart"/>
+      <w:r>
+        <w:rPr>
+          <w:b/>
+          <w:bCs/>
+          <w:sz w:val="32"/>
+          <w:szCs w:val="32"/>
+        </w:rPr>
+        <w:t>Orders_c</w:t>
+      </w:r>
+      <w:proofErr w:type="spellEnd"/>
+      <w:r>
+        <w:rPr>
+          <w:b/>
+          <w:bCs/>
+          <w:sz w:val="32"/>
+          <w:szCs w:val="32"/>
+        </w:rPr>
+        <w:t xml:space="preserve"> just some Update of order, it does the report for Income table but doesn’t make new insert into </w:t>
+      </w:r>
+      <w:proofErr w:type="spellStart"/>
+      <w:r>
+        <w:rPr>
+          <w:b/>
+          <w:bCs/>
+          <w:sz w:val="32"/>
+          <w:szCs w:val="32"/>
+        </w:rPr>
+        <w:t>Orders_consult</w:t>
+      </w:r>
+      <w:proofErr w:type="spellEnd"/>
+      <w:r>
+        <w:rPr>
+          <w:b/>
+          <w:bCs/>
+          <w:sz w:val="32"/>
+          <w:szCs w:val="32"/>
+        </w:rPr>
+        <w:t xml:space="preserve">. </w:t>
+      </w:r>
+    </w:p>
+    <w:p>
+      <w:pPr>
+        <w:ind w:firstLine="720"/>
+        <w:rPr>
+          <w:b/>
+          <w:bCs/>
+          <w:sz w:val="40"/>
+          <w:szCs w:val="40"/>
+        </w:rPr>
+      </w:pPr>
+    </w:p>
+    <w:p>
+      <w:pPr>
+        <w:ind w:firstLine="720"/>
+        <w:rPr>
+          <w:b/>
+          <w:bCs/>
+          <w:sz w:val="40"/>
+          <w:szCs w:val="40"/>
+        </w:rPr>
+      </w:pPr>
+      <w:r>
+        <w:rPr>
+          <w:b/>
+          <w:bCs/>
+          <w:sz w:val="40"/>
+          <w:szCs w:val="40"/>
+        </w:rPr>
+        <w:t xml:space="preserve">Table </w:t>
+      </w:r>
+      <w:proofErr w:type="spellStart"/>
+      <w:r>
+        <w:rPr>
+          <w:b/>
+          <w:bCs/>
+          <w:sz w:val="40"/>
+          <w:szCs w:val="40"/>
+        </w:rPr>
+        <w:t>Orders_consult</w:t>
+      </w:r>
+      <w:proofErr w:type="spellEnd"/>
+      <w:r>
+        <w:rPr>
+          <w:b/>
+          <w:bCs/>
+          <w:sz w:val="40"/>
+          <w:szCs w:val="40"/>
+        </w:rPr>
+        <w:t>:</w:t>
+      </w:r>
+    </w:p>
+    <w:p>
+      <w:pPr>
+        <w:rPr>
+          <w:sz w:val="32"/>
+          <w:szCs w:val="32"/>
+        </w:rPr>
+      </w:pPr>
+      <w:r>
+        <w:rPr>
+          <w:sz w:val="32"/>
+          <w:szCs w:val="32"/>
+        </w:rPr>
+        <w:tab/>
+        <w:t xml:space="preserve">It is very simple table with tree columns: </w:t>
+      </w:r>
+      <w:proofErr w:type="spellStart"/>
+      <w:r>
+        <w:rPr>
+          <w:sz w:val="32"/>
+          <w:szCs w:val="32"/>
+        </w:rPr>
+        <w:t>Order_id</w:t>
+      </w:r>
+      <w:proofErr w:type="spellEnd"/>
+      <w:r>
+        <w:rPr>
+          <w:sz w:val="32"/>
+          <w:szCs w:val="32"/>
+        </w:rPr>
+        <w:t xml:space="preserve">, </w:t>
+      </w:r>
+      <w:proofErr w:type="spellStart"/>
+      <w:r>
+        <w:rPr>
+          <w:sz w:val="32"/>
+          <w:szCs w:val="32"/>
+        </w:rPr>
+        <w:t>Emp_id</w:t>
+      </w:r>
+      <w:proofErr w:type="spellEnd"/>
+      <w:r>
+        <w:rPr>
+          <w:sz w:val="32"/>
+          <w:szCs w:val="32"/>
+        </w:rPr>
+        <w:t xml:space="preserve"> and status. When some order inserted in the table </w:t>
+      </w:r>
+      <w:proofErr w:type="spellStart"/>
+      <w:r>
+        <w:rPr>
+          <w:sz w:val="32"/>
+          <w:szCs w:val="32"/>
+        </w:rPr>
+        <w:t>Orders_c</w:t>
+      </w:r>
+      <w:proofErr w:type="spellEnd"/>
+      <w:r>
+        <w:rPr>
+          <w:sz w:val="32"/>
+          <w:szCs w:val="32"/>
+        </w:rPr>
+        <w:t xml:space="preserve">, there also will be inserted new row with </w:t>
+      </w:r>
+      <w:proofErr w:type="spellStart"/>
+      <w:r>
+        <w:rPr>
+          <w:sz w:val="32"/>
+          <w:szCs w:val="32"/>
+        </w:rPr>
+        <w:t>Order_id</w:t>
+      </w:r>
+      <w:proofErr w:type="spellEnd"/>
+      <w:r>
+        <w:rPr>
+          <w:sz w:val="32"/>
+          <w:szCs w:val="32"/>
+        </w:rPr>
+        <w:t xml:space="preserve"> of report and random </w:t>
+      </w:r>
+      <w:proofErr w:type="spellStart"/>
+      <w:r>
+        <w:rPr>
+          <w:sz w:val="32"/>
+          <w:szCs w:val="32"/>
+        </w:rPr>
+        <w:t>Emp_id</w:t>
+      </w:r>
+      <w:proofErr w:type="spellEnd"/>
+      <w:r>
+        <w:rPr>
+          <w:sz w:val="32"/>
+          <w:szCs w:val="32"/>
+        </w:rPr>
+        <w:t xml:space="preserve">. </w:t>
+      </w:r>
+      <w:proofErr w:type="spellStart"/>
+      <w:r>
+        <w:rPr>
+          <w:sz w:val="32"/>
+          <w:szCs w:val="32"/>
+        </w:rPr>
+        <w:t>Order_id</w:t>
+      </w:r>
+      <w:proofErr w:type="spellEnd"/>
+      <w:r>
+        <w:rPr>
+          <w:sz w:val="32"/>
+          <w:szCs w:val="32"/>
+        </w:rPr>
+        <w:t xml:space="preserve"> – primary and Foreign key of the table. </w:t>
+      </w:r>
+      <w:proofErr w:type="spellStart"/>
+      <w:r>
+        <w:rPr>
+          <w:sz w:val="32"/>
+          <w:szCs w:val="32"/>
+        </w:rPr>
+        <w:t>Emp_id</w:t>
+      </w:r>
+      <w:proofErr w:type="spellEnd"/>
+      <w:r>
+        <w:rPr>
+          <w:sz w:val="32"/>
+          <w:szCs w:val="32"/>
+        </w:rPr>
+        <w:t xml:space="preserve"> – Foreign key that reference itself from </w:t>
+      </w:r>
+      <w:proofErr w:type="spellStart"/>
+      <w:r>
+        <w:rPr>
+          <w:sz w:val="32"/>
+          <w:szCs w:val="32"/>
+        </w:rPr>
+        <w:t>Employees_c</w:t>
+      </w:r>
+      <w:proofErr w:type="spellEnd"/>
+      <w:r>
+        <w:rPr>
+          <w:sz w:val="32"/>
+          <w:szCs w:val="32"/>
+        </w:rPr>
+        <w:t xml:space="preserve"> table. Status – is status of order. If it is 1 – order have been completed, if it is 0 – it is not completed. </w:t>
+      </w:r>
+    </w:p>
+    <w:p>
+      <w:pPr>
+        <w:ind w:firstLine="720"/>
+        <w:rPr>
+          <w:b/>
+          <w:bCs/>
+          <w:sz w:val="32"/>
+          <w:szCs w:val="32"/>
+        </w:rPr>
+      </w:pPr>
+      <w:r>
+        <w:rPr>
+          <w:b/>
+          <w:bCs/>
+          <w:sz w:val="32"/>
+          <w:szCs w:val="32"/>
+        </w:rPr>
+        <w:t xml:space="preserve">Normalization: </w:t>
+      </w:r>
+    </w:p>
+    <w:p>
+      <w:pPr>
+        <w:ind w:left="720" w:firstLine="720"/>
+        <w:rPr>
+          <w:sz w:val="32"/>
+          <w:szCs w:val="32"/>
+        </w:rPr>
+      </w:pPr>
+      <w:r>
+        <w:rPr>
+          <w:sz w:val="32"/>
+          <w:szCs w:val="32"/>
+        </w:rPr>
+        <w:t xml:space="preserve">1-norm: All fields in this table contain maximum one data or element; </w:t>
+      </w:r>
+    </w:p>
+    <w:p>
+      <w:pPr>
+        <w:ind w:left="720" w:firstLine="720"/>
+        <w:rPr>
+          <w:sz w:val="32"/>
+          <w:szCs w:val="32"/>
+        </w:rPr>
+      </w:pPr>
+      <w:r>
+        <w:rPr>
+          <w:sz w:val="32"/>
+          <w:szCs w:val="32"/>
+        </w:rPr>
+        <w:t xml:space="preserve">2-norm: There is only one key column. So partial dependency is impossible. </w:t>
+      </w:r>
+    </w:p>
+    <w:p>
+      <w:pPr>
+        <w:ind w:left="720" w:firstLine="720"/>
+        <w:rPr>
+          <w:sz w:val="32"/>
+          <w:szCs w:val="32"/>
+        </w:rPr>
+      </w:pPr>
+      <w:r>
+        <w:rPr>
+          <w:sz w:val="32"/>
+          <w:szCs w:val="32"/>
+        </w:rPr>
+        <w:t xml:space="preserve">3-norm: All non-key columns of this table depend on </w:t>
+      </w:r>
+      <w:proofErr w:type="spellStart"/>
+      <w:r>
+        <w:rPr>
+          <w:sz w:val="32"/>
+          <w:szCs w:val="32"/>
+        </w:rPr>
+        <w:t>Order_id</w:t>
+      </w:r>
+      <w:proofErr w:type="spellEnd"/>
+      <w:r>
+        <w:rPr>
+          <w:sz w:val="32"/>
+          <w:szCs w:val="32"/>
+        </w:rPr>
+        <w:t xml:space="preserve"> key column.</w:t>
+      </w:r>
+    </w:p>
+    <w:p>
+      <w:pPr>
+        <w:ind w:firstLine="720"/>
+        <w:rPr>
+          <w:b/>
+          <w:bCs/>
+          <w:sz w:val="32"/>
+          <w:szCs w:val="32"/>
+        </w:rPr>
+      </w:pPr>
+      <w:r>
+        <w:rPr>
+          <w:b/>
+          <w:bCs/>
+          <w:sz w:val="32"/>
+          <w:szCs w:val="32"/>
+        </w:rPr>
+        <w:t>TIME OF TRIGGERS!</w:t>
+      </w:r>
+    </w:p>
+    <w:p>
+      <w:pPr>
+        <w:ind w:firstLine="720"/>
+        <w:rPr>
+          <w:sz w:val="32"/>
+          <w:szCs w:val="32"/>
+        </w:rPr>
+      </w:pPr>
+      <w:r>
+        <w:rPr>
+          <w:sz w:val="32"/>
+          <w:szCs w:val="32"/>
+        </w:rPr>
+        <w:t xml:space="preserve">There is only one trigger </w:t>
+      </w:r>
+      <w:proofErr w:type="spellStart"/>
+      <w:r>
+        <w:rPr>
+          <w:sz w:val="32"/>
+          <w:szCs w:val="32"/>
+        </w:rPr>
+        <w:t>Orders_report</w:t>
+      </w:r>
+      <w:proofErr w:type="spellEnd"/>
+      <w:r>
+        <w:rPr>
+          <w:sz w:val="32"/>
+          <w:szCs w:val="32"/>
+        </w:rPr>
+        <w:t xml:space="preserve">. It does the report for </w:t>
+      </w:r>
+      <w:proofErr w:type="spellStart"/>
+      <w:r>
+        <w:rPr>
+          <w:sz w:val="32"/>
+          <w:szCs w:val="32"/>
+        </w:rPr>
+        <w:t>Orders_status</w:t>
+      </w:r>
+      <w:proofErr w:type="spellEnd"/>
+      <w:r>
+        <w:rPr>
+          <w:sz w:val="32"/>
+          <w:szCs w:val="32"/>
+        </w:rPr>
+        <w:t xml:space="preserve"> table. </w:t>
+      </w:r>
+      <w:r>
+        <w:rPr>
+          <w:sz w:val="32"/>
+          <w:szCs w:val="32"/>
+        </w:rPr>
+        <w:t>Firstly,</w:t>
+      </w:r>
+      <w:r>
+        <w:rPr>
+          <w:sz w:val="32"/>
+          <w:szCs w:val="32"/>
+        </w:rPr>
+        <w:t xml:space="preserve"> as usual, </w:t>
+      </w:r>
+      <w:r>
+        <w:rPr>
+          <w:sz w:val="32"/>
+          <w:szCs w:val="32"/>
+        </w:rPr>
+        <w:t xml:space="preserve">we declare three values. All is number: </w:t>
+      </w:r>
+      <w:proofErr w:type="spellStart"/>
+      <w:r>
+        <w:rPr>
+          <w:sz w:val="32"/>
+          <w:szCs w:val="32"/>
+        </w:rPr>
+        <w:t>all_o</w:t>
+      </w:r>
+      <w:proofErr w:type="spellEnd"/>
+      <w:r>
+        <w:rPr>
+          <w:sz w:val="32"/>
+          <w:szCs w:val="32"/>
+        </w:rPr>
+        <w:t xml:space="preserve">, </w:t>
+      </w:r>
+      <w:proofErr w:type="spellStart"/>
+      <w:r>
+        <w:rPr>
+          <w:sz w:val="32"/>
+          <w:szCs w:val="32"/>
+        </w:rPr>
+        <w:t>comp_o</w:t>
+      </w:r>
+      <w:proofErr w:type="spellEnd"/>
+      <w:r>
+        <w:rPr>
+          <w:sz w:val="32"/>
+          <w:szCs w:val="32"/>
+        </w:rPr>
+        <w:t xml:space="preserve">, </w:t>
+      </w:r>
+      <w:proofErr w:type="spellStart"/>
+      <w:r>
+        <w:rPr>
+          <w:sz w:val="32"/>
+          <w:szCs w:val="32"/>
+        </w:rPr>
+        <w:t>n_comp_o</w:t>
+      </w:r>
+      <w:proofErr w:type="spellEnd"/>
+      <w:r>
+        <w:rPr>
+          <w:sz w:val="32"/>
+          <w:szCs w:val="32"/>
+        </w:rPr>
+        <w:t xml:space="preserve">. </w:t>
+      </w:r>
+      <w:proofErr w:type="spellStart"/>
+      <w:r>
+        <w:rPr>
+          <w:sz w:val="32"/>
+          <w:szCs w:val="32"/>
+        </w:rPr>
+        <w:t>All_o</w:t>
+      </w:r>
+      <w:proofErr w:type="spellEnd"/>
+      <w:r>
+        <w:rPr>
+          <w:sz w:val="32"/>
+          <w:szCs w:val="32"/>
+        </w:rPr>
+        <w:t xml:space="preserve"> contains counted number of all orders from </w:t>
+      </w:r>
+      <w:proofErr w:type="spellStart"/>
+      <w:r>
+        <w:rPr>
+          <w:sz w:val="32"/>
+          <w:szCs w:val="32"/>
+        </w:rPr>
+        <w:t>Orders_consult</w:t>
+      </w:r>
+      <w:proofErr w:type="spellEnd"/>
+      <w:r>
+        <w:rPr>
+          <w:sz w:val="32"/>
+          <w:szCs w:val="32"/>
+        </w:rPr>
+        <w:t xml:space="preserve">. </w:t>
+      </w:r>
+      <w:proofErr w:type="spellStart"/>
+      <w:r>
+        <w:rPr>
+          <w:sz w:val="32"/>
+          <w:szCs w:val="32"/>
+        </w:rPr>
+        <w:t>Comp_o</w:t>
+      </w:r>
+      <w:proofErr w:type="spellEnd"/>
+      <w:r>
+        <w:rPr>
+          <w:sz w:val="32"/>
+          <w:szCs w:val="32"/>
+        </w:rPr>
+        <w:t xml:space="preserve"> contains counted number of all orders with status 1. And </w:t>
+      </w:r>
+      <w:proofErr w:type="spellStart"/>
+      <w:r>
+        <w:rPr>
+          <w:sz w:val="32"/>
+          <w:szCs w:val="32"/>
+        </w:rPr>
+        <w:t>n_comp_o</w:t>
+      </w:r>
+      <w:proofErr w:type="spellEnd"/>
+      <w:r>
+        <w:rPr>
+          <w:sz w:val="32"/>
+          <w:szCs w:val="32"/>
+        </w:rPr>
+        <w:t xml:space="preserve"> contains counted number of all </w:t>
+      </w:r>
+      <w:r>
+        <w:rPr>
+          <w:sz w:val="32"/>
+          <w:szCs w:val="32"/>
+        </w:rPr>
+        <w:lastRenderedPageBreak/>
+        <w:t xml:space="preserve">orders with status 0. Then it takes all these values and just insert into </w:t>
+      </w:r>
+      <w:proofErr w:type="spellStart"/>
+      <w:r>
+        <w:rPr>
+          <w:sz w:val="32"/>
+          <w:szCs w:val="32"/>
+        </w:rPr>
+        <w:t>Orders_status</w:t>
+      </w:r>
+      <w:proofErr w:type="spellEnd"/>
+      <w:r>
+        <w:rPr>
+          <w:sz w:val="32"/>
+          <w:szCs w:val="32"/>
+        </w:rPr>
+        <w:t xml:space="preserve"> with</w:t>
+      </w:r>
+      <w:r>
+        <w:rPr>
+          <w:sz w:val="32"/>
+          <w:szCs w:val="32"/>
+        </w:rPr>
+        <w:t xml:space="preserve"> actual time.</w:t>
+      </w:r>
+    </w:p>
+    <w:p>
+      <w:pPr>
+        <w:ind w:firstLine="720"/>
+        <w:rPr>
+          <w:sz w:val="32"/>
+          <w:szCs w:val="32"/>
+        </w:rPr>
+      </w:pPr>
+    </w:p>
+    <w:p>
+      <w:pPr>
+        <w:ind w:firstLine="720"/>
+        <w:rPr>
+          <w:b/>
+          <w:sz w:val="40"/>
+          <w:szCs w:val="40"/>
+        </w:rPr>
+      </w:pPr>
+      <w:r>
+        <w:rPr>
+          <w:b/>
+          <w:sz w:val="40"/>
+          <w:szCs w:val="40"/>
+        </w:rPr>
+        <w:t xml:space="preserve">Table </w:t>
+      </w:r>
+      <w:proofErr w:type="spellStart"/>
+      <w:r>
+        <w:rPr>
+          <w:b/>
+          <w:sz w:val="40"/>
+          <w:szCs w:val="40"/>
+        </w:rPr>
+        <w:t>Orders_status</w:t>
+      </w:r>
+      <w:proofErr w:type="spellEnd"/>
+      <w:r>
+        <w:rPr>
+          <w:b/>
+          <w:sz w:val="40"/>
+          <w:szCs w:val="40"/>
+        </w:rPr>
+        <w:t>:</w:t>
+      </w:r>
+    </w:p>
+    <w:p>
+      <w:pPr>
+        <w:ind w:firstLine="720"/>
+        <w:rPr>
+          <w:bCs/>
+          <w:sz w:val="32"/>
+          <w:szCs w:val="32"/>
+        </w:rPr>
+      </w:pPr>
+      <w:r>
+        <w:rPr>
+          <w:bCs/>
+          <w:sz w:val="32"/>
+          <w:szCs w:val="32"/>
+        </w:rPr>
+        <w:t xml:space="preserve">Simple table with four columns: </w:t>
+      </w:r>
+      <w:proofErr w:type="spellStart"/>
+      <w:r>
+        <w:rPr>
+          <w:bCs/>
+          <w:sz w:val="32"/>
+          <w:szCs w:val="32"/>
+        </w:rPr>
+        <w:t>Update_date</w:t>
+      </w:r>
+      <w:proofErr w:type="spellEnd"/>
+      <w:r>
+        <w:rPr>
+          <w:bCs/>
+          <w:sz w:val="32"/>
+          <w:szCs w:val="32"/>
+        </w:rPr>
+        <w:t xml:space="preserve">, </w:t>
+      </w:r>
+      <w:proofErr w:type="spellStart"/>
+      <w:r>
+        <w:rPr>
+          <w:bCs/>
+          <w:sz w:val="32"/>
+          <w:szCs w:val="32"/>
+        </w:rPr>
+        <w:t>Orders_num</w:t>
+      </w:r>
+      <w:proofErr w:type="spellEnd"/>
+      <w:r>
+        <w:rPr>
+          <w:bCs/>
+          <w:sz w:val="32"/>
+          <w:szCs w:val="32"/>
+        </w:rPr>
+        <w:t xml:space="preserve">, Completed, </w:t>
+      </w:r>
+      <w:proofErr w:type="spellStart"/>
+      <w:proofErr w:type="gramStart"/>
+      <w:r>
+        <w:rPr>
+          <w:bCs/>
+          <w:sz w:val="32"/>
+          <w:szCs w:val="32"/>
+        </w:rPr>
+        <w:t>Not</w:t>
+      </w:r>
+      <w:proofErr w:type="gramEnd"/>
+      <w:r>
+        <w:rPr>
+          <w:bCs/>
+          <w:sz w:val="32"/>
+          <w:szCs w:val="32"/>
+        </w:rPr>
+        <w:t>_completed</w:t>
+      </w:r>
+      <w:proofErr w:type="spellEnd"/>
+      <w:r>
+        <w:rPr>
+          <w:bCs/>
+          <w:sz w:val="32"/>
+          <w:szCs w:val="32"/>
+        </w:rPr>
+        <w:t xml:space="preserve">. Update date id primary key and it is time of updating the status of all orders. </w:t>
+      </w:r>
+      <w:proofErr w:type="spellStart"/>
+      <w:r>
+        <w:rPr>
+          <w:bCs/>
+          <w:sz w:val="32"/>
+          <w:szCs w:val="32"/>
+        </w:rPr>
+        <w:t>Orders_num</w:t>
+      </w:r>
+      <w:proofErr w:type="spellEnd"/>
+      <w:r>
+        <w:rPr>
+          <w:bCs/>
+          <w:sz w:val="32"/>
+          <w:szCs w:val="32"/>
+        </w:rPr>
+        <w:t xml:space="preserve"> – number of orders in </w:t>
+      </w:r>
+      <w:proofErr w:type="spellStart"/>
+      <w:r>
+        <w:rPr>
+          <w:bCs/>
+          <w:sz w:val="32"/>
+          <w:szCs w:val="32"/>
+        </w:rPr>
+        <w:t>Orders_c</w:t>
+      </w:r>
+      <w:proofErr w:type="spellEnd"/>
+      <w:r>
+        <w:rPr>
+          <w:bCs/>
+          <w:sz w:val="32"/>
+          <w:szCs w:val="32"/>
+        </w:rPr>
+        <w:t xml:space="preserve">. Completed – number of completed orders of it and </w:t>
+      </w:r>
+      <w:proofErr w:type="spellStart"/>
+      <w:r>
+        <w:rPr>
+          <w:bCs/>
+          <w:sz w:val="32"/>
+          <w:szCs w:val="32"/>
+        </w:rPr>
+        <w:t>not_completed</w:t>
+      </w:r>
+      <w:proofErr w:type="spellEnd"/>
+      <w:r>
+        <w:rPr>
+          <w:bCs/>
+          <w:sz w:val="32"/>
+          <w:szCs w:val="32"/>
+        </w:rPr>
+        <w:t xml:space="preserve"> – number of not completed orders. Very easy.</w:t>
+      </w:r>
+    </w:p>
+    <w:p>
+      <w:pPr>
+        <w:ind w:firstLine="720"/>
+        <w:rPr>
+          <w:b/>
+          <w:bCs/>
+          <w:sz w:val="32"/>
+          <w:szCs w:val="32"/>
+        </w:rPr>
+      </w:pPr>
+      <w:r>
+        <w:rPr>
+          <w:b/>
+          <w:bCs/>
+          <w:sz w:val="32"/>
+          <w:szCs w:val="32"/>
+        </w:rPr>
+        <w:t xml:space="preserve">Normalization: </w:t>
+      </w:r>
+    </w:p>
+    <w:p>
+      <w:pPr>
+        <w:ind w:left="720" w:firstLine="720"/>
+        <w:rPr>
+          <w:sz w:val="32"/>
+          <w:szCs w:val="32"/>
+        </w:rPr>
+      </w:pPr>
+      <w:r>
+        <w:rPr>
+          <w:sz w:val="32"/>
+          <w:szCs w:val="32"/>
+        </w:rPr>
+        <w:t xml:space="preserve">1-norm: All fields in this table contain maximum one data or element; </w:t>
+      </w:r>
+    </w:p>
+    <w:p>
+      <w:pPr>
+        <w:ind w:left="720" w:firstLine="720"/>
+        <w:rPr>
+          <w:sz w:val="32"/>
+          <w:szCs w:val="32"/>
+        </w:rPr>
+      </w:pPr>
+      <w:r>
+        <w:rPr>
+          <w:sz w:val="32"/>
+          <w:szCs w:val="32"/>
+        </w:rPr>
+        <w:t xml:space="preserve">2-norm: There is only one key column. So partial dependency is impossible. </w:t>
+      </w:r>
+    </w:p>
+    <w:p>
+      <w:pPr>
+        <w:ind w:left="720" w:firstLine="720"/>
+        <w:rPr>
+          <w:sz w:val="32"/>
+          <w:szCs w:val="32"/>
+        </w:rPr>
+      </w:pPr>
+      <w:r>
+        <w:rPr>
+          <w:sz w:val="32"/>
+          <w:szCs w:val="32"/>
+        </w:rPr>
+        <w:t xml:space="preserve">3-norm: All non-key columns of this table depend on </w:t>
+      </w:r>
+      <w:proofErr w:type="spellStart"/>
+      <w:r>
+        <w:rPr>
+          <w:sz w:val="32"/>
+          <w:szCs w:val="32"/>
+        </w:rPr>
+        <w:t>Update_date</w:t>
+      </w:r>
+      <w:proofErr w:type="spellEnd"/>
+      <w:r>
+        <w:rPr>
+          <w:sz w:val="32"/>
+          <w:szCs w:val="32"/>
+        </w:rPr>
+        <w:t xml:space="preserve"> key column.</w:t>
+      </w:r>
+    </w:p>
+    <w:p>
+      <w:pPr>
+        <w:ind w:firstLine="720"/>
+        <w:rPr>
+          <w:b/>
+          <w:bCs/>
+          <w:sz w:val="32"/>
+          <w:szCs w:val="32"/>
+        </w:rPr>
+      </w:pPr>
+      <w:r>
+        <w:rPr>
+          <w:b/>
+          <w:bCs/>
+          <w:sz w:val="32"/>
+          <w:szCs w:val="32"/>
+        </w:rPr>
+        <w:t>TIME OF TRIGGERS!</w:t>
+      </w:r>
+    </w:p>
+    <w:p>
+      <w:pPr>
+        <w:ind w:left="720" w:firstLine="720"/>
+        <w:rPr>
+          <w:sz w:val="32"/>
+          <w:szCs w:val="32"/>
+        </w:rPr>
+      </w:pPr>
+      <w:r>
+        <w:rPr>
+          <w:sz w:val="32"/>
+          <w:szCs w:val="32"/>
+        </w:rPr>
+        <w:t>It has no triggers.</w:t>
+      </w:r>
+    </w:p>
+    <w:p>
+      <w:pPr>
+        <w:rPr>
+          <w:sz w:val="32"/>
+          <w:szCs w:val="32"/>
+        </w:rPr>
+      </w:pPr>
+    </w:p>
+    <w:p>
+      <w:pPr>
+        <w:ind w:firstLine="720"/>
+        <w:rPr>
+          <w:b/>
+          <w:bCs/>
+          <w:sz w:val="40"/>
+          <w:szCs w:val="40"/>
+        </w:rPr>
+      </w:pPr>
+      <w:r>
+        <w:rPr>
+          <w:b/>
+          <w:bCs/>
+          <w:sz w:val="40"/>
+          <w:szCs w:val="40"/>
+        </w:rPr>
+        <w:t>Table Income:</w:t>
+      </w:r>
+    </w:p>
+    <w:p>
+      <w:pPr>
+        <w:rPr>
+          <w:sz w:val="32"/>
+          <w:szCs w:val="32"/>
+        </w:rPr>
+      </w:pPr>
+      <w:r>
+        <w:rPr>
+          <w:b/>
+          <w:bCs/>
+          <w:sz w:val="40"/>
+          <w:szCs w:val="40"/>
+        </w:rPr>
+        <w:tab/>
+      </w:r>
+      <w:r>
+        <w:rPr>
+          <w:sz w:val="32"/>
+          <w:szCs w:val="32"/>
+        </w:rPr>
+        <w:t xml:space="preserve">My last table have 5 columns: </w:t>
+      </w:r>
+      <w:proofErr w:type="spellStart"/>
+      <w:r>
+        <w:rPr>
+          <w:sz w:val="32"/>
+          <w:szCs w:val="32"/>
+        </w:rPr>
+        <w:t>Update_date</w:t>
+      </w:r>
+      <w:proofErr w:type="spellEnd"/>
+      <w:r>
+        <w:rPr>
+          <w:sz w:val="32"/>
+          <w:szCs w:val="32"/>
+        </w:rPr>
+        <w:t xml:space="preserve">, Salary, </w:t>
+      </w:r>
+      <w:proofErr w:type="spellStart"/>
+      <w:r>
+        <w:rPr>
+          <w:sz w:val="32"/>
+          <w:szCs w:val="32"/>
+        </w:rPr>
+        <w:t>Sell_income</w:t>
+      </w:r>
+      <w:proofErr w:type="spellEnd"/>
+      <w:r>
+        <w:rPr>
+          <w:sz w:val="32"/>
+          <w:szCs w:val="32"/>
+        </w:rPr>
+        <w:t xml:space="preserve">, Loss and Overall. </w:t>
+      </w:r>
+      <w:proofErr w:type="spellStart"/>
+      <w:r>
+        <w:rPr>
+          <w:sz w:val="32"/>
+          <w:szCs w:val="32"/>
+        </w:rPr>
+        <w:t>Update_date</w:t>
+      </w:r>
+      <w:proofErr w:type="spellEnd"/>
+      <w:r>
+        <w:rPr>
+          <w:sz w:val="32"/>
+          <w:szCs w:val="32"/>
+        </w:rPr>
+        <w:t xml:space="preserve"> is </w:t>
+      </w:r>
+      <w:r>
+        <w:rPr>
+          <w:sz w:val="32"/>
+          <w:szCs w:val="32"/>
+        </w:rPr>
+        <w:t xml:space="preserve">Primary key and like in previous table it shows the time of income status updating. Salary displays loss of money for salary of employees. </w:t>
+      </w:r>
+      <w:proofErr w:type="spellStart"/>
+      <w:r>
+        <w:rPr>
+          <w:sz w:val="32"/>
+          <w:szCs w:val="32"/>
+        </w:rPr>
+        <w:t>Sell_income</w:t>
+      </w:r>
+      <w:proofErr w:type="spellEnd"/>
+      <w:r>
+        <w:rPr>
+          <w:sz w:val="32"/>
+          <w:szCs w:val="32"/>
+        </w:rPr>
+        <w:t xml:space="preserve"> – 40% of </w:t>
+      </w:r>
+      <w:proofErr w:type="spellStart"/>
+      <w:r>
+        <w:rPr>
+          <w:sz w:val="32"/>
+          <w:szCs w:val="32"/>
+        </w:rPr>
+        <w:t>Order_cost</w:t>
+      </w:r>
+      <w:proofErr w:type="spellEnd"/>
+      <w:r>
+        <w:rPr>
+          <w:sz w:val="32"/>
+          <w:szCs w:val="32"/>
+        </w:rPr>
+        <w:t xml:space="preserve"> price, Car Shop resell the cars so it takes only 40% of all price. Loss – money for service computers, servers, office and so on. Overall – clear income of Car Shop!</w:t>
+      </w:r>
+    </w:p>
+    <w:p>
+      <w:pPr>
+        <w:ind w:firstLine="720"/>
+        <w:rPr>
+          <w:b/>
+          <w:bCs/>
+          <w:sz w:val="32"/>
+          <w:szCs w:val="32"/>
+        </w:rPr>
+      </w:pPr>
+      <w:r>
+        <w:rPr>
+          <w:sz w:val="32"/>
+          <w:szCs w:val="32"/>
+        </w:rPr>
+        <w:lastRenderedPageBreak/>
+        <w:t xml:space="preserve"> </w:t>
+      </w:r>
+      <w:r>
+        <w:rPr>
+          <w:sz w:val="32"/>
+          <w:szCs w:val="32"/>
+        </w:rPr>
+        <w:t xml:space="preserve"> </w:t>
+      </w:r>
+      <w:r>
+        <w:rPr>
+          <w:b/>
+          <w:bCs/>
+          <w:sz w:val="32"/>
+          <w:szCs w:val="32"/>
+        </w:rPr>
+        <w:t xml:space="preserve">Normalization: </w:t>
+      </w:r>
+    </w:p>
+    <w:p>
+      <w:pPr>
+        <w:ind w:left="720" w:firstLine="720"/>
+        <w:rPr>
+          <w:sz w:val="32"/>
+          <w:szCs w:val="32"/>
+        </w:rPr>
+      </w:pPr>
+      <w:r>
+        <w:rPr>
+          <w:sz w:val="32"/>
+          <w:szCs w:val="32"/>
+        </w:rPr>
+        <w:t xml:space="preserve">1-norm: All fields in this table contain maximum one data or element; </w:t>
+      </w:r>
+    </w:p>
+    <w:p>
+      <w:pPr>
+        <w:ind w:left="720" w:firstLine="720"/>
+        <w:rPr>
+          <w:sz w:val="32"/>
+          <w:szCs w:val="32"/>
+        </w:rPr>
+      </w:pPr>
+      <w:r>
+        <w:rPr>
+          <w:sz w:val="32"/>
+          <w:szCs w:val="32"/>
+        </w:rPr>
+        <w:t xml:space="preserve">2-norm: There is only one key column. So partial dependency is impossible. </w:t>
+      </w:r>
+    </w:p>
+    <w:p>
+      <w:pPr>
+        <w:ind w:left="720" w:firstLine="720"/>
+        <w:rPr>
+          <w:sz w:val="32"/>
+          <w:szCs w:val="32"/>
+        </w:rPr>
+      </w:pPr>
+      <w:r>
+        <w:rPr>
+          <w:sz w:val="32"/>
+          <w:szCs w:val="32"/>
+        </w:rPr>
+        <w:t xml:space="preserve">3-norm: All non-key columns of this table depend on </w:t>
+      </w:r>
+      <w:proofErr w:type="spellStart"/>
+      <w:r>
+        <w:rPr>
+          <w:sz w:val="32"/>
+          <w:szCs w:val="32"/>
+        </w:rPr>
+        <w:t>Update_date</w:t>
+      </w:r>
+      <w:proofErr w:type="spellEnd"/>
+      <w:r>
+        <w:rPr>
+          <w:sz w:val="32"/>
+          <w:szCs w:val="32"/>
+        </w:rPr>
+        <w:t xml:space="preserve"> key column.</w:t>
+      </w:r>
+    </w:p>
+    <w:p>
+      <w:pPr>
+        <w:ind w:firstLine="720"/>
+        <w:rPr>
+          <w:b/>
+          <w:bCs/>
+          <w:sz w:val="32"/>
+          <w:szCs w:val="32"/>
+        </w:rPr>
+      </w:pPr>
+      <w:r>
+        <w:rPr>
+          <w:b/>
+          <w:bCs/>
+          <w:sz w:val="32"/>
+          <w:szCs w:val="32"/>
+        </w:rPr>
+        <w:t>TIME OF TRIGGERS!</w:t>
+      </w:r>
+    </w:p>
+    <w:p>
+      <w:pPr>
+        <w:ind w:left="720" w:firstLine="720"/>
+        <w:rPr>
+          <w:sz w:val="32"/>
+          <w:szCs w:val="32"/>
+        </w:rPr>
+      </w:pPr>
+      <w:r>
+        <w:rPr>
+          <w:sz w:val="32"/>
+          <w:szCs w:val="32"/>
+        </w:rPr>
+        <w:t>It has no triggers.</w:t>
+      </w:r>
+    </w:p>
+    <w:p>
+      <w:pPr>
+        <w:rPr>
+          <w:sz w:val="32"/>
+          <w:szCs w:val="32"/>
+        </w:rPr>
+      </w:pPr>
+    </w:p>
+    <w:p>
+      <w:pPr>
+        <w:rPr>
+          <w:b/>
+          <w:bCs/>
+          <w:sz w:val="44"/>
+          <w:szCs w:val="44"/>
+        </w:rPr>
+      </w:pPr>
+      <w:r>
+        <w:rPr>
+          <w:b/>
+          <w:bCs/>
+          <w:sz w:val="44"/>
+          <w:szCs w:val="44"/>
+        </w:rPr>
+        <w:t>SO, that’s all about my tables and triggers! Let’s do some functions, procedures and other operations!</w:t>
+      </w:r>
+    </w:p>
+    <w:p>
+      <w:pPr>
+        <w:pStyle w:val="a3"/>
+        <w:numPr>
+          <w:ilvl w:val="0"/>
+          <w:numId w:val="1"/>
+        </w:numPr>
+        <w:rPr>
+          <w:b/>
+          <w:bCs/>
+          <w:sz w:val="44"/>
+          <w:szCs w:val="44"/>
+        </w:rPr>
+      </w:pPr>
+      <w:r>
+        <w:rPr>
+          <w:b/>
+          <w:bCs/>
+          <w:sz w:val="44"/>
+          <w:szCs w:val="44"/>
+        </w:rPr>
+        <w:t xml:space="preserve"> </w:t>
+      </w:r>
       <w:bookmarkStart w:id="0" w:name="_GoBack"/>
       <w:bookmarkEnd w:id="0"/>
     </w:p>
     <w:p>
       <w:pPr>
+        <w:ind w:left="360"/>
+        <w:rPr>
+          <w:b/>
+          <w:bCs/>
+          <w:sz w:val="44"/>
+          <w:szCs w:val="44"/>
+        </w:rPr>
+      </w:pPr>
+      <w:r>
+        <w:rPr>
+          <w:b/>
+          <w:bCs/>
+          <w:sz w:val="44"/>
+          <w:szCs w:val="44"/>
+        </w:rPr>
+        <w:t xml:space="preserve"> </w:t>
+      </w:r>
+    </w:p>
+    <w:p>
+      <w:pPr>
         <w:ind w:firstLine="720"/>
         <w:rPr>
-          <w:sz w:val="32"/>
-          <w:szCs w:val="32"/>
-        </w:rPr>
-      </w:pPr>
-    </w:p>
-    <w:p>
-      <w:pPr>
-        <w:rPr>
-          <w:sz w:val="28"/>
-          <w:szCs w:val="28"/>
+          <w:bCs/>
+          <w:sz w:val="32"/>
+          <w:szCs w:val="32"/>
+        </w:rPr>
+      </w:pPr>
+    </w:p>
+    <w:p>
+      <w:pPr>
+        <w:rPr>
+          <w:sz w:val="32"/>
+          <w:szCs w:val="32"/>
         </w:rPr>
       </w:pPr>
     </w:p>
@@ -1737,6 +3723,103 @@
     </w:sectPr>
   </w:body>
 </w:document>
+</file>
+
+<file path=word/numbering.xml><?xml version="1.0" encoding="utf-8"?>
+<w:numbering xmlns:wpc="http://schemas.microsoft.com/office/word/2010/wordprocessingCanvas" xmlns:cx="http://schemas.microsoft.com/office/drawing/2014/chartex" xmlns:cx1="http://schemas.microsoft.com/office/drawing/2015/9/8/chartex" xmlns:cx2="http://schemas.microsoft.com/office/drawing/2015/10/21/chartex" xmlns:cx3="http://schemas.microsoft.com/office/drawing/2016/5/9/chartex" xmlns:cx4="http://schemas.microsoft.com/office/drawing/2016/5/10/chartex" xmlns:cx5="http://schemas.microsoft.com/office/drawing/2016/5/11/chartex" xmlns:cx6="http://schemas.microsoft.com/office/drawing/2016/5/12/chartex" xmlns:cx7="http://schemas.microsoft.com/office/drawing/2016/5/13/chartex" xmlns:cx8="http://schemas.microsoft.com/office/drawing/2016/5/14/chartex" xmlns:mc="http://schemas.openxmlformats.org/markup-compatibility/2006" xmlns:aink="http://schemas.microsoft.com/office/drawing/2016/ink" xmlns:am3d="http://schemas.microsoft.com/office/drawing/2017/model3d" xmlns:o="urn:schemas-microsoft-com:office:office" xmlns:r="http://schemas.openxmlformats.org/officeDocument/2006/relationships" xmlns:m="http://schemas.openxmlformats.org/officeDocument/2006/math" xmlns:v="urn:schemas-microsoft-com:vml" xmlns:wp14="http://schemas.microsoft.com/office/word/2010/wordprocessingDrawing" xmlns:wp="http://schemas.openxmlformats.org/drawingml/2006/wordprocessingDrawing" xmlns:w10="urn:schemas-microsoft-com:office:word" xmlns:w="http://schemas.openxmlformats.org/wordprocessingml/2006/main" xmlns:w14="http://schemas.microsoft.com/office/word/2010/wordml" xmlns:w15="http://schemas.microsoft.com/office/word/2012/wordml" xmlns:w16cex="http://schemas.microsoft.com/office/word/2018/wordml/cex" xmlns:w16cid="http://schemas.microsoft.com/office/word/2016/wordml/cid" xmlns:w16="http://schemas.microsoft.com/office/word/2018/wordml" xmlns:w16se="http://schemas.microsoft.com/office/word/2015/wordml/symex" xmlns:wpg="http://schemas.microsoft.com/office/word/2010/wordprocessingGroup" xmlns:wpi="http://schemas.microsoft.com/office/word/2010/wordprocessingInk" xmlns:wne="http://schemas.microsoft.com/office/word/2006/wordml" xmlns:wps="http://schemas.microsoft.com/office/word/2010/wordprocessingShape" mc:Ignorable="w14 w15 w16se w16cid w16 w16cex wp14">
+  <w:abstractNum w:abstractNumId="0" w15:restartNumberingAfterBreak="0">
+    <w:nsid w:val="41C73D97"/>
+    <w:multiLevelType w:val="hybridMultilevel"/>
+    <w:tmpl w:val="902EA0CC"/>
+    <w:lvl w:ilvl="0" w:tplc="0419000F">
+      <w:start w:val="1"/>
+      <w:numFmt w:val="decimal"/>
+      <w:lvlText w:val="%1."/>
+      <w:lvlJc w:val="left"/>
+      <w:pPr>
+        <w:ind w:left="720" w:hanging="360"/>
+      </w:pPr>
+      <w:rPr>
+        <w:rFonts w:hint="default"/>
+      </w:rPr>
+    </w:lvl>
+    <w:lvl w:ilvl="1" w:tplc="04190019" w:tentative="1">
+      <w:start w:val="1"/>
+      <w:numFmt w:val="lowerLetter"/>
+      <w:lvlText w:val="%2."/>
+      <w:lvlJc w:val="left"/>
+      <w:pPr>
+        <w:ind w:left="1440" w:hanging="360"/>
+      </w:pPr>
+    </w:lvl>
+    <w:lvl w:ilvl="2" w:tplc="0419001B" w:tentative="1">
+      <w:start w:val="1"/>
+      <w:numFmt w:val="lowerRoman"/>
+      <w:lvlText w:val="%3."/>
+      <w:lvlJc w:val="right"/>
+      <w:pPr>
+        <w:ind w:left="2160" w:hanging="180"/>
+      </w:pPr>
+    </w:lvl>
+    <w:lvl w:ilvl="3" w:tplc="0419000F" w:tentative="1">
+      <w:start w:val="1"/>
+      <w:numFmt w:val="decimal"/>
+      <w:lvlText w:val="%4."/>
+      <w:lvlJc w:val="left"/>
+      <w:pPr>
+        <w:ind w:left="2880" w:hanging="360"/>
+      </w:pPr>
+    </w:lvl>
+    <w:lvl w:ilvl="4" w:tplc="04190019" w:tentative="1">
+      <w:start w:val="1"/>
+      <w:numFmt w:val="lowerLetter"/>
+      <w:lvlText w:val="%5."/>
+      <w:lvlJc w:val="left"/>
+      <w:pPr>
+        <w:ind w:left="3600" w:hanging="360"/>
+      </w:pPr>
+    </w:lvl>
+    <w:lvl w:ilvl="5" w:tplc="0419001B" w:tentative="1">
+      <w:start w:val="1"/>
+      <w:numFmt w:val="lowerRoman"/>
+      <w:lvlText w:val="%6."/>
+      <w:lvlJc w:val="right"/>
+      <w:pPr>
+        <w:ind w:left="4320" w:hanging="180"/>
+      </w:pPr>
+    </w:lvl>
+    <w:lvl w:ilvl="6" w:tplc="0419000F" w:tentative="1">
+      <w:start w:val="1"/>
+      <w:numFmt w:val="decimal"/>
+      <w:lvlText w:val="%7."/>
+      <w:lvlJc w:val="left"/>
+      <w:pPr>
+        <w:ind w:left="5040" w:hanging="360"/>
+      </w:pPr>
+    </w:lvl>
+    <w:lvl w:ilvl="7" w:tplc="04190019" w:tentative="1">
+      <w:start w:val="1"/>
+      <w:numFmt w:val="lowerLetter"/>
+      <w:lvlText w:val="%8."/>
+      <w:lvlJc w:val="left"/>
+      <w:pPr>
+        <w:ind w:left="5760" w:hanging="360"/>
+      </w:pPr>
+    </w:lvl>
+    <w:lvl w:ilvl="8" w:tplc="0419001B" w:tentative="1">
+      <w:start w:val="1"/>
+      <w:numFmt w:val="lowerRoman"/>
+      <w:lvlText w:val="%9."/>
+      <w:lvlJc w:val="right"/>
+      <w:pPr>
+        <w:ind w:left="6480" w:hanging="180"/>
+      </w:pPr>
+    </w:lvl>
+  </w:abstractNum>
+  <w:num w:numId="1">
+    <w:abstractNumId w:val="0"/>
+  </w:num>
+</w:numbering>
 </file>
 
 <file path=word/styles.xml><?xml version="1.0" encoding="utf-8"?>
@@ -2165,6 +4248,17 @@
     <w:semiHidden/>
     <w:unhideWhenUsed/>
   </w:style>
+  <w:style w:type="paragraph" w:styleId="a3">
+    <w:name w:val="List Paragraph"/>
+    <w:basedOn w:val="a"/>
+    <w:uiPriority w:val="34"/>
+    <w:qFormat/>
+    <w:rsid w:val="00072F5F"/>
+    <w:pPr>
+      <w:ind w:left="720"/>
+      <w:contextualSpacing/>
+    </w:pPr>
+  </w:style>
 </w:styles>
 </file>
 

</xml_diff>